<commit_message>
docs: ECUD ComerElect+BanQuito improved, and CU-Ilustrations added. 01_CASOS_USO added in one folder for ComerElect and BanQuito with their CU_General's and other CU like the ECUD document explain.
</commit_message>
<xml_diff>
--- a/01.UML/02.ECUD/ECUD_BANQUITO_MODULO_CREDITO_Y_COMERCIALIZADORA_BARRIONUEVO_RIVERA_YARANGA.docx
+++ b/01.UML/02.ECUD/ECUD_BANQUITO_MODULO_CREDITO_Y_COMERCIALIZADORA_BARRIONUEVO_RIVERA_YARANGA.docx
@@ -272,7 +272,7 @@
         <w:pStyle w:val="Ttulo1"/>
       </w:pPr>
       <w:bookmarkStart w:id="0" w:name="_Toc83742009"/>
-      <w:bookmarkStart w:id="1" w:name="_Toc215923021"/>
+      <w:bookmarkStart w:id="1" w:name="_Toc216437713"/>
       <w:r>
         <w:t xml:space="preserve">ESPECIFICACIÓN DE </w:t>
       </w:r>
@@ -357,7 +357,7 @@
         </w:rPr>
         <w:fldChar w:fldCharType="separate"/>
       </w:r>
-      <w:hyperlink w:anchor="_Toc215923021" w:history="1">
+      <w:hyperlink w:anchor="_Toc216437713" w:history="1">
         <w:r>
           <w:rPr>
             <w:rStyle w:val="Hipervnculo"/>
@@ -403,7 +403,7 @@
             <w:noProof/>
             <w:webHidden/>
           </w:rPr>
-          <w:instrText xml:space="preserve"> PAGEREF _Toc215923021 \h </w:instrText>
+          <w:instrText xml:space="preserve"> PAGEREF _Toc216437713 \h </w:instrText>
         </w:r>
         <w:r>
           <w:rPr>
@@ -450,11 +450,10 @@
           <w14:ligatures w14:val="standardContextual"/>
         </w:rPr>
       </w:pPr>
-      <w:hyperlink w:anchor="_Toc215923022" w:history="1">
+      <w:hyperlink w:anchor="_Toc216437714" w:history="1">
         <w:r>
           <w:rPr>
             <w:rStyle w:val="Hipervnculo"/>
-            <w:rFonts w:cs="Arial"/>
             <w:noProof/>
           </w:rPr>
           <w:t>1.1</w:t>
@@ -473,10 +472,23 @@
         <w:r>
           <w:rPr>
             <w:rStyle w:val="Hipervnculo"/>
-            <w:rFonts w:cs="Arial"/>
             <w:noProof/>
           </w:rPr>
-          <w:t>ECUD_INICIAR_SESION</w:t>
+          <w:t>ECUD_VALIDAR_SUJ</w:t>
+        </w:r>
+        <w:r>
+          <w:rPr>
+            <w:rStyle w:val="Hipervnculo"/>
+            <w:noProof/>
+          </w:rPr>
+          <w:t>E</w:t>
+        </w:r>
+        <w:r>
+          <w:rPr>
+            <w:rStyle w:val="Hipervnculo"/>
+            <w:noProof/>
+          </w:rPr>
+          <w:t>TO_DE CREDITO</w:t>
         </w:r>
         <w:r>
           <w:rPr>
@@ -497,7 +509,7 @@
             <w:noProof/>
             <w:webHidden/>
           </w:rPr>
-          <w:instrText xml:space="preserve"> PAGEREF _Toc215923022 \h </w:instrText>
+          <w:instrText xml:space="preserve"> PAGEREF _Toc216437714 \h </w:instrText>
         </w:r>
         <w:r>
           <w:rPr>
@@ -544,105 +556,13 @@
           <w14:ligatures w14:val="standardContextual"/>
         </w:rPr>
       </w:pPr>
-      <w:hyperlink w:anchor="_Toc215923023" w:history="1">
+      <w:hyperlink w:anchor="_Toc216437715" w:history="1">
         <w:r>
           <w:rPr>
             <w:rStyle w:val="Hipervnculo"/>
             <w:noProof/>
           </w:rPr>
           <w:t>1.2</w:t>
-        </w:r>
-        <w:r>
-          <w:rPr>
-            <w:rFonts w:asciiTheme="minorHAnsi" w:eastAsiaTheme="minorEastAsia" w:hAnsiTheme="minorHAnsi"/>
-            <w:noProof/>
-            <w:kern w:val="2"/>
-            <w:szCs w:val="24"/>
-            <w:lang w:eastAsia="es-EC"/>
-            <w14:ligatures w14:val="standardContextual"/>
-          </w:rPr>
-          <w:tab/>
-        </w:r>
-        <w:r>
-          <w:rPr>
-            <w:rStyle w:val="Hipervnculo"/>
-            <w:noProof/>
-          </w:rPr>
-          <w:t>ECUD_VALIDAR_SUJETO_DE CREDITO</w:t>
-        </w:r>
-        <w:r>
-          <w:rPr>
-            <w:noProof/>
-            <w:webHidden/>
-          </w:rPr>
-          <w:tab/>
-        </w:r>
-        <w:r>
-          <w:rPr>
-            <w:noProof/>
-            <w:webHidden/>
-          </w:rPr>
-          <w:fldChar w:fldCharType="begin"/>
-        </w:r>
-        <w:r>
-          <w:rPr>
-            <w:noProof/>
-            <w:webHidden/>
-          </w:rPr>
-          <w:instrText xml:space="preserve"> PAGEREF _Toc215923023 \h </w:instrText>
-        </w:r>
-        <w:r>
-          <w:rPr>
-            <w:noProof/>
-            <w:webHidden/>
-          </w:rPr>
-        </w:r>
-        <w:r>
-          <w:rPr>
-            <w:noProof/>
-            <w:webHidden/>
-          </w:rPr>
-          <w:fldChar w:fldCharType="separate"/>
-        </w:r>
-        <w:r>
-          <w:rPr>
-            <w:noProof/>
-            <w:webHidden/>
-          </w:rPr>
-          <w:t>7</w:t>
-        </w:r>
-        <w:r>
-          <w:rPr>
-            <w:noProof/>
-            <w:webHidden/>
-          </w:rPr>
-          <w:fldChar w:fldCharType="end"/>
-        </w:r>
-      </w:hyperlink>
-    </w:p>
-    <w:p>
-      <w:pPr>
-        <w:pStyle w:val="TDC2"/>
-        <w:tabs>
-          <w:tab w:val="left" w:pos="960"/>
-          <w:tab w:val="right" w:leader="dot" w:pos="8777"/>
-        </w:tabs>
-        <w:rPr>
-          <w:rFonts w:asciiTheme="minorHAnsi" w:eastAsiaTheme="minorEastAsia" w:hAnsiTheme="minorHAnsi"/>
-          <w:noProof/>
-          <w:kern w:val="2"/>
-          <w:szCs w:val="24"/>
-          <w:lang w:eastAsia="es-EC"/>
-          <w14:ligatures w14:val="standardContextual"/>
-        </w:rPr>
-      </w:pPr>
-      <w:hyperlink w:anchor="_Toc215923024" w:history="1">
-        <w:r>
-          <w:rPr>
-            <w:rStyle w:val="Hipervnculo"/>
-            <w:noProof/>
-          </w:rPr>
-          <w:t>1.3</w:t>
         </w:r>
         <w:r>
           <w:rPr>
@@ -681,7 +601,7 @@
             <w:noProof/>
             <w:webHidden/>
           </w:rPr>
-          <w:instrText xml:space="preserve"> PAGEREF _Toc215923024 \h </w:instrText>
+          <w:instrText xml:space="preserve"> PAGEREF _Toc216437715 \h </w:instrText>
         </w:r>
         <w:r>
           <w:rPr>
@@ -701,7 +621,7 @@
             <w:noProof/>
             <w:webHidden/>
           </w:rPr>
-          <w:t>9</w:t>
+          <w:t>7</w:t>
         </w:r>
         <w:r>
           <w:rPr>
@@ -728,13 +648,13 @@
           <w14:ligatures w14:val="standardContextual"/>
         </w:rPr>
       </w:pPr>
-      <w:hyperlink w:anchor="_Toc215923025" w:history="1">
+      <w:hyperlink w:anchor="_Toc216437716" w:history="1">
         <w:r>
           <w:rPr>
             <w:rStyle w:val="Hipervnculo"/>
             <w:noProof/>
           </w:rPr>
-          <w:t>1.4</w:t>
+          <w:t>1.3</w:t>
         </w:r>
         <w:r>
           <w:rPr>
@@ -773,7 +693,7 @@
             <w:noProof/>
             <w:webHidden/>
           </w:rPr>
-          <w:instrText xml:space="preserve"> PAGEREF _Toc215923025 \h </w:instrText>
+          <w:instrText xml:space="preserve"> PAGEREF _Toc216437716 \h </w:instrText>
         </w:r>
         <w:r>
           <w:rPr>
@@ -793,7 +713,7 @@
             <w:noProof/>
             <w:webHidden/>
           </w:rPr>
-          <w:t>11</w:t>
+          <w:t>9</w:t>
         </w:r>
         <w:r>
           <w:rPr>
@@ -820,13 +740,13 @@
           <w14:ligatures w14:val="standardContextual"/>
         </w:rPr>
       </w:pPr>
-      <w:hyperlink w:anchor="_Toc215923026" w:history="1">
+      <w:hyperlink w:anchor="_Toc216437717" w:history="1">
         <w:r>
           <w:rPr>
             <w:rStyle w:val="Hipervnculo"/>
             <w:noProof/>
           </w:rPr>
-          <w:t>1.5</w:t>
+          <w:t>1.4</w:t>
         </w:r>
         <w:r>
           <w:rPr>
@@ -865,7 +785,7 @@
             <w:noProof/>
             <w:webHidden/>
           </w:rPr>
-          <w:instrText xml:space="preserve"> PAGEREF _Toc215923026 \h </w:instrText>
+          <w:instrText xml:space="preserve"> PAGEREF _Toc216437717 \h </w:instrText>
         </w:r>
         <w:r>
           <w:rPr>
@@ -885,7 +805,7 @@
             <w:noProof/>
             <w:webHidden/>
           </w:rPr>
-          <w:t>14</w:t>
+          <w:t>12</w:t>
         </w:r>
         <w:r>
           <w:rPr>
@@ -913,7 +833,7 @@
           <w14:ligatures w14:val="standardContextual"/>
         </w:rPr>
       </w:pPr>
-      <w:hyperlink w:anchor="_Toc215923027" w:history="1">
+      <w:hyperlink w:anchor="_Toc216437718" w:history="1">
         <w:r>
           <w:rPr>
             <w:rStyle w:val="Hipervnculo"/>
@@ -959,7 +879,193 @@
             <w:noProof/>
             <w:webHidden/>
           </w:rPr>
-          <w:instrText xml:space="preserve"> PAGEREF _Toc215923027 \h </w:instrText>
+          <w:instrText xml:space="preserve"> PAGEREF _Toc216437718 \h </w:instrText>
+        </w:r>
+        <w:r>
+          <w:rPr>
+            <w:noProof/>
+            <w:webHidden/>
+          </w:rPr>
+        </w:r>
+        <w:r>
+          <w:rPr>
+            <w:noProof/>
+            <w:webHidden/>
+          </w:rPr>
+          <w:fldChar w:fldCharType="separate"/>
+        </w:r>
+        <w:r>
+          <w:rPr>
+            <w:noProof/>
+            <w:webHidden/>
+          </w:rPr>
+          <w:t>13</w:t>
+        </w:r>
+        <w:r>
+          <w:rPr>
+            <w:noProof/>
+            <w:webHidden/>
+          </w:rPr>
+          <w:fldChar w:fldCharType="end"/>
+        </w:r>
+      </w:hyperlink>
+    </w:p>
+    <w:p>
+      <w:pPr>
+        <w:pStyle w:val="TDC2"/>
+        <w:tabs>
+          <w:tab w:val="left" w:pos="960"/>
+          <w:tab w:val="right" w:leader="dot" w:pos="8777"/>
+        </w:tabs>
+        <w:rPr>
+          <w:rFonts w:asciiTheme="minorHAnsi" w:eastAsiaTheme="minorEastAsia" w:hAnsiTheme="minorHAnsi"/>
+          <w:noProof/>
+          <w:kern w:val="2"/>
+          <w:szCs w:val="24"/>
+          <w:lang w:eastAsia="es-EC"/>
+          <w14:ligatures w14:val="standardContextual"/>
+        </w:rPr>
+      </w:pPr>
+      <w:hyperlink w:anchor="_Toc216437719" w:history="1">
+        <w:r>
+          <w:rPr>
+            <w:rStyle w:val="Hipervnculo"/>
+            <w:rFonts w:cs="Arial"/>
+            <w:noProof/>
+          </w:rPr>
+          <w:t>2.1</w:t>
+        </w:r>
+        <w:r>
+          <w:rPr>
+            <w:rFonts w:asciiTheme="minorHAnsi" w:eastAsiaTheme="minorEastAsia" w:hAnsiTheme="minorHAnsi"/>
+            <w:noProof/>
+            <w:kern w:val="2"/>
+            <w:szCs w:val="24"/>
+            <w:lang w:eastAsia="es-EC"/>
+            <w14:ligatures w14:val="standardContextual"/>
+          </w:rPr>
+          <w:tab/>
+        </w:r>
+        <w:r>
+          <w:rPr>
+            <w:rStyle w:val="Hipervnculo"/>
+            <w:rFonts w:cs="Arial"/>
+            <w:noProof/>
+          </w:rPr>
+          <w:t>ECUD_INICIAR_SESION</w:t>
+        </w:r>
+        <w:r>
+          <w:rPr>
+            <w:noProof/>
+            <w:webHidden/>
+          </w:rPr>
+          <w:tab/>
+        </w:r>
+        <w:r>
+          <w:rPr>
+            <w:noProof/>
+            <w:webHidden/>
+          </w:rPr>
+          <w:fldChar w:fldCharType="begin"/>
+        </w:r>
+        <w:r>
+          <w:rPr>
+            <w:noProof/>
+            <w:webHidden/>
+          </w:rPr>
+          <w:instrText xml:space="preserve"> PAGEREF _Toc216437719 \h </w:instrText>
+        </w:r>
+        <w:r>
+          <w:rPr>
+            <w:noProof/>
+            <w:webHidden/>
+          </w:rPr>
+        </w:r>
+        <w:r>
+          <w:rPr>
+            <w:noProof/>
+            <w:webHidden/>
+          </w:rPr>
+          <w:fldChar w:fldCharType="separate"/>
+        </w:r>
+        <w:r>
+          <w:rPr>
+            <w:noProof/>
+            <w:webHidden/>
+          </w:rPr>
+          <w:t>13</w:t>
+        </w:r>
+        <w:r>
+          <w:rPr>
+            <w:noProof/>
+            <w:webHidden/>
+          </w:rPr>
+          <w:fldChar w:fldCharType="end"/>
+        </w:r>
+      </w:hyperlink>
+    </w:p>
+    <w:p>
+      <w:pPr>
+        <w:pStyle w:val="TDC2"/>
+        <w:tabs>
+          <w:tab w:val="left" w:pos="960"/>
+          <w:tab w:val="right" w:leader="dot" w:pos="8777"/>
+        </w:tabs>
+        <w:rPr>
+          <w:rFonts w:asciiTheme="minorHAnsi" w:eastAsiaTheme="minorEastAsia" w:hAnsiTheme="minorHAnsi"/>
+          <w:noProof/>
+          <w:kern w:val="2"/>
+          <w:szCs w:val="24"/>
+          <w:lang w:eastAsia="es-EC"/>
+          <w14:ligatures w14:val="standardContextual"/>
+        </w:rPr>
+      </w:pPr>
+      <w:hyperlink w:anchor="_Toc216437720" w:history="1">
+        <w:r>
+          <w:rPr>
+            <w:rStyle w:val="Hipervnculo"/>
+            <w:noProof/>
+          </w:rPr>
+          <w:t>2.2</w:t>
+        </w:r>
+        <w:r>
+          <w:rPr>
+            <w:rFonts w:asciiTheme="minorHAnsi" w:eastAsiaTheme="minorEastAsia" w:hAnsiTheme="minorHAnsi"/>
+            <w:noProof/>
+            <w:kern w:val="2"/>
+            <w:szCs w:val="24"/>
+            <w:lang w:eastAsia="es-EC"/>
+            <w14:ligatures w14:val="standardContextual"/>
+          </w:rPr>
+          <w:tab/>
+        </w:r>
+        <w:r>
+          <w:rPr>
+            <w:rStyle w:val="Hipervnculo"/>
+            <w:noProof/>
+          </w:rPr>
+          <w:t>ECUD_GESTIONAR_CATALOGO_DE_ELECTRODOMESTICOS</w:t>
+        </w:r>
+        <w:r>
+          <w:rPr>
+            <w:noProof/>
+            <w:webHidden/>
+          </w:rPr>
+          <w:tab/>
+        </w:r>
+        <w:r>
+          <w:rPr>
+            <w:noProof/>
+            <w:webHidden/>
+          </w:rPr>
+          <w:fldChar w:fldCharType="begin"/>
+        </w:r>
+        <w:r>
+          <w:rPr>
+            <w:noProof/>
+            <w:webHidden/>
+          </w:rPr>
+          <w:instrText xml:space="preserve"> PAGEREF _Toc216437720 \h </w:instrText>
         </w:r>
         <w:r>
           <w:rPr>
@@ -1006,13 +1112,13 @@
           <w14:ligatures w14:val="standardContextual"/>
         </w:rPr>
       </w:pPr>
-      <w:hyperlink w:anchor="_Toc215923028" w:history="1">
+      <w:hyperlink w:anchor="_Toc216437721" w:history="1">
         <w:r>
           <w:rPr>
             <w:rStyle w:val="Hipervnculo"/>
             <w:noProof/>
           </w:rPr>
-          <w:t>2.1</w:t>
+          <w:t>2.3</w:t>
         </w:r>
         <w:r>
           <w:rPr>
@@ -1030,21 +1136,7 @@
             <w:rStyle w:val="Hipervnculo"/>
             <w:noProof/>
           </w:rPr>
-          <w:t>ECU</w:t>
-        </w:r>
-        <w:r>
-          <w:rPr>
-            <w:rStyle w:val="Hipervnculo"/>
-            <w:noProof/>
-          </w:rPr>
-          <w:t>D</w:t>
-        </w:r>
-        <w:r>
-          <w:rPr>
-            <w:rStyle w:val="Hipervnculo"/>
-            <w:noProof/>
-          </w:rPr>
-          <w:t>_OTORGAR_CREDITO_Y_GENERAR_TABLA_DE_AMORTIZACION</w:t>
+          <w:t>ECUD_REGISTRAR_VENTA_EN_EFECTIVO</w:t>
         </w:r>
         <w:r>
           <w:rPr>
@@ -1065,7 +1157,7 @@
             <w:noProof/>
             <w:webHidden/>
           </w:rPr>
-          <w:instrText xml:space="preserve"> PAGEREF _Toc215923028 \h </w:instrText>
+          <w:instrText xml:space="preserve"> PAGEREF _Toc216437721 \h </w:instrText>
         </w:r>
         <w:r>
           <w:rPr>
@@ -1085,7 +1177,283 @@
             <w:noProof/>
             <w:webHidden/>
           </w:rPr>
-          <w:t>15</w:t>
+          <w:t>17</w:t>
+        </w:r>
+        <w:r>
+          <w:rPr>
+            <w:noProof/>
+            <w:webHidden/>
+          </w:rPr>
+          <w:fldChar w:fldCharType="end"/>
+        </w:r>
+      </w:hyperlink>
+    </w:p>
+    <w:p>
+      <w:pPr>
+        <w:pStyle w:val="TDC2"/>
+        <w:tabs>
+          <w:tab w:val="left" w:pos="960"/>
+          <w:tab w:val="right" w:leader="dot" w:pos="8777"/>
+        </w:tabs>
+        <w:rPr>
+          <w:rFonts w:asciiTheme="minorHAnsi" w:eastAsiaTheme="minorEastAsia" w:hAnsiTheme="minorHAnsi"/>
+          <w:noProof/>
+          <w:kern w:val="2"/>
+          <w:szCs w:val="24"/>
+          <w:lang w:eastAsia="es-EC"/>
+          <w14:ligatures w14:val="standardContextual"/>
+        </w:rPr>
+      </w:pPr>
+      <w:hyperlink w:anchor="_Toc216437722" w:history="1">
+        <w:r>
+          <w:rPr>
+            <w:rStyle w:val="Hipervnculo"/>
+            <w:noProof/>
+          </w:rPr>
+          <w:t>2.4</w:t>
+        </w:r>
+        <w:r>
+          <w:rPr>
+            <w:rFonts w:asciiTheme="minorHAnsi" w:eastAsiaTheme="minorEastAsia" w:hAnsiTheme="minorHAnsi"/>
+            <w:noProof/>
+            <w:kern w:val="2"/>
+            <w:szCs w:val="24"/>
+            <w:lang w:eastAsia="es-EC"/>
+            <w14:ligatures w14:val="standardContextual"/>
+          </w:rPr>
+          <w:tab/>
+        </w:r>
+        <w:r>
+          <w:rPr>
+            <w:rStyle w:val="Hipervnculo"/>
+            <w:noProof/>
+          </w:rPr>
+          <w:t>ECUD_REGISTRAR_VENTA_A_CREDITO_DIRECTO</w:t>
+        </w:r>
+        <w:r>
+          <w:rPr>
+            <w:noProof/>
+            <w:webHidden/>
+          </w:rPr>
+          <w:tab/>
+        </w:r>
+        <w:r>
+          <w:rPr>
+            <w:noProof/>
+            <w:webHidden/>
+          </w:rPr>
+          <w:fldChar w:fldCharType="begin"/>
+        </w:r>
+        <w:r>
+          <w:rPr>
+            <w:noProof/>
+            <w:webHidden/>
+          </w:rPr>
+          <w:instrText xml:space="preserve"> PAGEREF _Toc216437722 \h </w:instrText>
+        </w:r>
+        <w:r>
+          <w:rPr>
+            <w:noProof/>
+            <w:webHidden/>
+          </w:rPr>
+        </w:r>
+        <w:r>
+          <w:rPr>
+            <w:noProof/>
+            <w:webHidden/>
+          </w:rPr>
+          <w:fldChar w:fldCharType="separate"/>
+        </w:r>
+        <w:r>
+          <w:rPr>
+            <w:noProof/>
+            <w:webHidden/>
+          </w:rPr>
+          <w:t>18</w:t>
+        </w:r>
+        <w:r>
+          <w:rPr>
+            <w:noProof/>
+            <w:webHidden/>
+          </w:rPr>
+          <w:fldChar w:fldCharType="end"/>
+        </w:r>
+      </w:hyperlink>
+    </w:p>
+    <w:p>
+      <w:pPr>
+        <w:pStyle w:val="TDC2"/>
+        <w:tabs>
+          <w:tab w:val="left" w:pos="960"/>
+          <w:tab w:val="right" w:leader="dot" w:pos="8777"/>
+        </w:tabs>
+        <w:rPr>
+          <w:rFonts w:asciiTheme="minorHAnsi" w:eastAsiaTheme="minorEastAsia" w:hAnsiTheme="minorHAnsi"/>
+          <w:noProof/>
+          <w:kern w:val="2"/>
+          <w:szCs w:val="24"/>
+          <w:lang w:eastAsia="es-EC"/>
+          <w14:ligatures w14:val="standardContextual"/>
+        </w:rPr>
+      </w:pPr>
+      <w:hyperlink w:anchor="_Toc216437723" w:history="1">
+        <w:r>
+          <w:rPr>
+            <w:rStyle w:val="Hipervnculo"/>
+            <w:noProof/>
+          </w:rPr>
+          <w:t>2.5</w:t>
+        </w:r>
+        <w:r>
+          <w:rPr>
+            <w:rFonts w:asciiTheme="minorHAnsi" w:eastAsiaTheme="minorEastAsia" w:hAnsiTheme="minorHAnsi"/>
+            <w:noProof/>
+            <w:kern w:val="2"/>
+            <w:szCs w:val="24"/>
+            <w:lang w:eastAsia="es-EC"/>
+            <w14:ligatures w14:val="standardContextual"/>
+          </w:rPr>
+          <w:tab/>
+        </w:r>
+        <w:r>
+          <w:rPr>
+            <w:rStyle w:val="Hipervnculo"/>
+            <w:noProof/>
+          </w:rPr>
+          <w:t>ECUD_CONSULTAR_FACTURAS</w:t>
+        </w:r>
+        <w:r>
+          <w:rPr>
+            <w:noProof/>
+            <w:webHidden/>
+          </w:rPr>
+          <w:tab/>
+        </w:r>
+        <w:r>
+          <w:rPr>
+            <w:noProof/>
+            <w:webHidden/>
+          </w:rPr>
+          <w:fldChar w:fldCharType="begin"/>
+        </w:r>
+        <w:r>
+          <w:rPr>
+            <w:noProof/>
+            <w:webHidden/>
+          </w:rPr>
+          <w:instrText xml:space="preserve"> PAGEREF _Toc216437723 \h </w:instrText>
+        </w:r>
+        <w:r>
+          <w:rPr>
+            <w:noProof/>
+            <w:webHidden/>
+          </w:rPr>
+        </w:r>
+        <w:r>
+          <w:rPr>
+            <w:noProof/>
+            <w:webHidden/>
+          </w:rPr>
+          <w:fldChar w:fldCharType="separate"/>
+        </w:r>
+        <w:r>
+          <w:rPr>
+            <w:noProof/>
+            <w:webHidden/>
+          </w:rPr>
+          <w:t>21</w:t>
+        </w:r>
+        <w:r>
+          <w:rPr>
+            <w:noProof/>
+            <w:webHidden/>
+          </w:rPr>
+          <w:fldChar w:fldCharType="end"/>
+        </w:r>
+      </w:hyperlink>
+    </w:p>
+    <w:p>
+      <w:pPr>
+        <w:pStyle w:val="TDC2"/>
+        <w:tabs>
+          <w:tab w:val="left" w:pos="960"/>
+          <w:tab w:val="right" w:leader="dot" w:pos="8777"/>
+        </w:tabs>
+        <w:rPr>
+          <w:rFonts w:asciiTheme="minorHAnsi" w:eastAsiaTheme="minorEastAsia" w:hAnsiTheme="minorHAnsi"/>
+          <w:noProof/>
+          <w:kern w:val="2"/>
+          <w:szCs w:val="24"/>
+          <w:lang w:eastAsia="es-EC"/>
+          <w14:ligatures w14:val="standardContextual"/>
+        </w:rPr>
+      </w:pPr>
+      <w:hyperlink w:anchor="_Toc216437724" w:history="1">
+        <w:r>
+          <w:rPr>
+            <w:rStyle w:val="Hipervnculo"/>
+            <w:noProof/>
+          </w:rPr>
+          <w:t>2.6</w:t>
+        </w:r>
+        <w:r>
+          <w:rPr>
+            <w:rFonts w:asciiTheme="minorHAnsi" w:eastAsiaTheme="minorEastAsia" w:hAnsiTheme="minorHAnsi"/>
+            <w:noProof/>
+            <w:kern w:val="2"/>
+            <w:szCs w:val="24"/>
+            <w:lang w:eastAsia="es-EC"/>
+            <w14:ligatures w14:val="standardContextual"/>
+          </w:rPr>
+          <w:tab/>
+        </w:r>
+        <w:r>
+          <w:rPr>
+            <w:rStyle w:val="Hipervnculo"/>
+            <w:noProof/>
+          </w:rPr>
+          <w:t>ECUD_CONSULTAR_TABLA_AMORTIZACION_DESDE_COMERCIALIZADORA</w:t>
+        </w:r>
+        <w:r>
+          <w:rPr>
+            <w:noProof/>
+            <w:webHidden/>
+          </w:rPr>
+          <w:tab/>
+        </w:r>
+        <w:r>
+          <w:rPr>
+            <w:noProof/>
+            <w:webHidden/>
+          </w:rPr>
+          <w:fldChar w:fldCharType="begin"/>
+        </w:r>
+        <w:r>
+          <w:rPr>
+            <w:noProof/>
+            <w:webHidden/>
+          </w:rPr>
+          <w:instrText xml:space="preserve"> PAGEREF _Toc216437724 \h </w:instrText>
+        </w:r>
+        <w:r>
+          <w:rPr>
+            <w:noProof/>
+            <w:webHidden/>
+          </w:rPr>
+        </w:r>
+        <w:r>
+          <w:rPr>
+            <w:noProof/>
+            <w:webHidden/>
+          </w:rPr>
+          <w:fldChar w:fldCharType="separate"/>
+        </w:r>
+        <w:r>
+          <w:rPr>
+            <w:noProof/>
+            <w:webHidden/>
+          </w:rPr>
+          <w:t>23</w:t>
         </w:r>
         <w:r>
           <w:rPr>
@@ -1262,21 +1630,7 @@
             <w:rStyle w:val="Hipervnculo"/>
             <w:noProof/>
           </w:rPr>
-          <w:t>Tabla 2. EC</w:t>
-        </w:r>
-        <w:r>
-          <w:rPr>
-            <w:rStyle w:val="Hipervnculo"/>
-            <w:noProof/>
-          </w:rPr>
-          <w:t>U</w:t>
-        </w:r>
-        <w:r>
-          <w:rPr>
-            <w:rStyle w:val="Hipervnculo"/>
-            <w:noProof/>
-          </w:rPr>
-          <w:t>D_OBTENER_MONTO_MAXIMO_DE_CREDITO</w:t>
+          <w:t>Tabla 2. ECUD_OBTENER_MONTO_MAXIMO_DE_CREDITO</w:t>
         </w:r>
         <w:r>
           <w:rPr>
@@ -1512,21 +1866,7 @@
             <w:rStyle w:val="Hipervnculo"/>
             <w:noProof/>
           </w:rPr>
-          <w:t>Tabla</w:t>
-        </w:r>
-        <w:r>
-          <w:rPr>
-            <w:rStyle w:val="Hipervnculo"/>
-            <w:noProof/>
-          </w:rPr>
-          <w:t xml:space="preserve"> </w:t>
-        </w:r>
-        <w:r>
-          <w:rPr>
-            <w:rStyle w:val="Hipervnculo"/>
-            <w:noProof/>
-          </w:rPr>
-          <w:t xml:space="preserve">1. </w:t>
+          <w:t xml:space="preserve">Tabla 1. </w:t>
         </w:r>
         <w:r>
           <w:rPr>
@@ -2246,21 +2586,7 @@
           <w:rFonts w:cs="Arial"/>
           <w:szCs w:val="24"/>
         </w:rPr>
-        <w:t xml:space="preserve">para la </w:t>
-      </w:r>
-      <w:r>
-        <w:rPr>
-          <w:rFonts w:cs="Arial"/>
-          <w:szCs w:val="24"/>
-        </w:rPr>
-        <w:t>extensión</w:t>
-      </w:r>
-      <w:r>
-        <w:rPr>
-          <w:rFonts w:cs="Arial"/>
-          <w:szCs w:val="24"/>
-        </w:rPr>
-        <w:t xml:space="preserve"> del</w:t>
+        <w:t>para la extensión del</w:t>
       </w:r>
       <w:r>
         <w:rPr>
@@ -2309,7 +2635,7 @@
       <w:pPr>
         <w:pStyle w:val="Ttulo2"/>
       </w:pPr>
-      <w:bookmarkStart w:id="2" w:name="_Toc215923023"/>
+      <w:bookmarkStart w:id="2" w:name="_Toc216437714"/>
       <w:r>
         <w:t>ECUD_</w:t>
       </w:r>
@@ -3063,11 +3389,53 @@
             <w:pPr>
               <w:keepNext/>
               <w:spacing w:line="240" w:lineRule="auto"/>
-              <w:rPr>
-                <w:rFonts w:cs="Arial"/>
-                <w:szCs w:val="24"/>
-              </w:rPr>
-            </w:pPr>
+              <w:jc w:val="center"/>
+              <w:rPr>
+                <w:rFonts w:cs="Arial"/>
+                <w:szCs w:val="24"/>
+              </w:rPr>
+            </w:pPr>
+            <w:r>
+              <w:rPr>
+                <w:rFonts w:cs="Arial"/>
+                <w:szCs w:val="24"/>
+              </w:rPr>
+              <w:drawing>
+                <wp:inline distT="0" distB="0" distL="0" distR="0" wp14:anchorId="075C70A1" wp14:editId="05D23AFF">
+                  <wp:extent cx="3427012" cy="2470320"/>
+                  <wp:effectExtent l="0" t="0" r="2540" b="6350"/>
+                  <wp:docPr id="1730135231" name="Imagen 1"/>
+                  <wp:cNvGraphicFramePr>
+                    <a:graphicFrameLocks xmlns:a="http://schemas.openxmlformats.org/drawingml/2006/main" noChangeAspect="1"/>
+                  </wp:cNvGraphicFramePr>
+                  <a:graphic xmlns:a="http://schemas.openxmlformats.org/drawingml/2006/main">
+                    <a:graphicData uri="http://schemas.openxmlformats.org/drawingml/2006/picture">
+                      <pic:pic xmlns:pic="http://schemas.openxmlformats.org/drawingml/2006/picture">
+                        <pic:nvPicPr>
+                          <pic:cNvPr id="1730135231" name=""/>
+                          <pic:cNvPicPr/>
+                        </pic:nvPicPr>
+                        <pic:blipFill>
+                          <a:blip r:embed="rId8"/>
+                          <a:stretch>
+                            <a:fillRect/>
+                          </a:stretch>
+                        </pic:blipFill>
+                        <pic:spPr>
+                          <a:xfrm>
+                            <a:off x="0" y="0"/>
+                            <a:ext cx="3440270" cy="2479877"/>
+                          </a:xfrm>
+                          <a:prstGeom prst="rect">
+                            <a:avLst/>
+                          </a:prstGeom>
+                        </pic:spPr>
+                      </pic:pic>
+                    </a:graphicData>
+                  </a:graphic>
+                </wp:inline>
+              </w:drawing>
+            </w:r>
           </w:p>
           <w:p>
             <w:pPr>
@@ -3214,6 +3582,7 @@
                 <w:b/>
                 <w:szCs w:val="24"/>
               </w:rPr>
+              <w:lastRenderedPageBreak/>
               <w:t>Actor</w:t>
             </w:r>
             <w:r>
@@ -3387,7 +3756,6 @@
                 <w:rFonts w:cs="Arial"/>
                 <w:szCs w:val="24"/>
               </w:rPr>
-              <w:lastRenderedPageBreak/>
               <w:t>El sistema obtiene la fecha de nacimiento y estado civil del cliente</w:t>
             </w:r>
           </w:p>
@@ -3504,7 +3872,6 @@
                 <w:b/>
                 <w:szCs w:val="24"/>
               </w:rPr>
-              <w:lastRenderedPageBreak/>
               <w:t>Flujo Alternativo</w:t>
             </w:r>
             <w:r>
@@ -3541,21 +3908,7 @@
                 <w:rFonts w:cs="Arial"/>
                 <w:szCs w:val="24"/>
               </w:rPr>
-              <w:t>FA-1</w:t>
-            </w:r>
-            <w:r>
-              <w:rPr>
-                <w:rFonts w:cs="Arial"/>
-                <w:szCs w:val="24"/>
-              </w:rPr>
-              <w:t>.</w:t>
-            </w:r>
-            <w:r>
-              <w:rPr>
-                <w:rFonts w:cs="Arial"/>
-                <w:szCs w:val="24"/>
-              </w:rPr>
-              <w:t xml:space="preserve"> Cliente no existe</w:t>
+              <w:t>FA-1. Cliente no existe</w:t>
             </w:r>
           </w:p>
           <w:p>
@@ -3843,6 +4196,7 @@
                 <w:b/>
                 <w:szCs w:val="24"/>
               </w:rPr>
+              <w:lastRenderedPageBreak/>
               <w:t xml:space="preserve">Casos de uso incluidos: </w:t>
             </w:r>
           </w:p>
@@ -3933,7 +4287,7 @@
       <w:pPr>
         <w:pStyle w:val="Ttulo2"/>
       </w:pPr>
-      <w:bookmarkStart w:id="9" w:name="_Toc215923024"/>
+      <w:bookmarkStart w:id="9" w:name="_Toc216437715"/>
       <w:r>
         <w:lastRenderedPageBreak/>
         <w:t>ECUD_</w:t>
@@ -4700,6 +5054,47 @@
                 <w:szCs w:val="24"/>
               </w:rPr>
             </w:pPr>
+            <w:r>
+              <w:rPr>
+                <w:rFonts w:cs="Arial"/>
+                <w:szCs w:val="24"/>
+              </w:rPr>
+              <w:drawing>
+                <wp:inline distT="0" distB="0" distL="0" distR="0" wp14:anchorId="5137D170" wp14:editId="71085F4F">
+                  <wp:extent cx="2466116" cy="1820048"/>
+                  <wp:effectExtent l="0" t="0" r="0" b="8890"/>
+                  <wp:docPr id="900365578" name="Imagen 1"/>
+                  <wp:cNvGraphicFramePr>
+                    <a:graphicFrameLocks xmlns:a="http://schemas.openxmlformats.org/drawingml/2006/main" noChangeAspect="1"/>
+                  </wp:cNvGraphicFramePr>
+                  <a:graphic xmlns:a="http://schemas.openxmlformats.org/drawingml/2006/main">
+                    <a:graphicData uri="http://schemas.openxmlformats.org/drawingml/2006/picture">
+                      <pic:pic xmlns:pic="http://schemas.openxmlformats.org/drawingml/2006/picture">
+                        <pic:nvPicPr>
+                          <pic:cNvPr id="900365578" name=""/>
+                          <pic:cNvPicPr/>
+                        </pic:nvPicPr>
+                        <pic:blipFill>
+                          <a:blip r:embed="rId13"/>
+                          <a:stretch>
+                            <a:fillRect/>
+                          </a:stretch>
+                        </pic:blipFill>
+                        <pic:spPr>
+                          <a:xfrm>
+                            <a:off x="0" y="0"/>
+                            <a:ext cx="2466895" cy="1820623"/>
+                          </a:xfrm>
+                          <a:prstGeom prst="rect">
+                            <a:avLst/>
+                          </a:prstGeom>
+                        </pic:spPr>
+                      </pic:pic>
+                    </a:graphicData>
+                  </a:graphic>
+                </wp:inline>
+              </w:drawing>
+            </w:r>
           </w:p>
           <w:p>
             <w:pPr>
@@ -4754,10 +5149,10 @@
             <w:r>
               <w:t xml:space="preserve"> </w:t>
             </w:r>
-            <w:r>
-              <w:t>Obtener Movimientos de una Cuenta</w:t>
-            </w:r>
             <w:bookmarkEnd w:id="13"/>
+            <w:r>
+              <w:t>Obtener Monto Máximo de Crédito</w:t>
+            </w:r>
           </w:p>
         </w:tc>
       </w:tr>
@@ -4882,7 +5277,15 @@
                 <w:rFonts w:cs="Arial"/>
                 <w:szCs w:val="24"/>
               </w:rPr>
-              <w:t>El Sistema Comercializadora invoca el servicio web enviando la cédula del cliente</w:t>
+              <w:t xml:space="preserve">El Sistema Comercializadora invoca el servicio </w:t>
+            </w:r>
+            <w:r>
+              <w:rPr>
+                <w:rFonts w:cs="Arial"/>
+                <w:szCs w:val="24"/>
+              </w:rPr>
+              <w:lastRenderedPageBreak/>
+              <w:t>web enviando la cédula del cliente</w:t>
             </w:r>
           </w:p>
           <w:p>
@@ -4918,6 +5321,7 @@
                 <w:rFonts w:cs="Arial"/>
                 <w:szCs w:val="24"/>
               </w:rPr>
+              <w:lastRenderedPageBreak/>
               <w:t>El sistema obtiene el número de cuenta asociado a la cédula (tabla CUENTA)</w:t>
             </w:r>
           </w:p>
@@ -4960,6 +5364,7 @@
                 <w:rFonts w:cs="Arial"/>
                 <w:szCs w:val="24"/>
               </w:rPr>
+              <w:lastRenderedPageBreak/>
               <w:t>El sistema consulta todos los movimientos de tipo 'DEP' (depósito) de los últimos 3 meses de la cuenta</w:t>
             </w:r>
           </w:p>
@@ -5044,7 +5449,6 @@
                 <w:rFonts w:cs="Arial"/>
                 <w:szCs w:val="24"/>
               </w:rPr>
-              <w:lastRenderedPageBreak/>
               <w:t xml:space="preserve">El sistema aplica la fórmula: </w:t>
             </w:r>
             <w:proofErr w:type="spellStart"/>
@@ -5204,21 +5608,7 @@
                 <w:rFonts w:cs="Arial"/>
                 <w:szCs w:val="24"/>
               </w:rPr>
-              <w:t>FA-1</w:t>
-            </w:r>
-            <w:r>
-              <w:rPr>
-                <w:rFonts w:cs="Arial"/>
-                <w:szCs w:val="24"/>
-              </w:rPr>
-              <w:t>.</w:t>
-            </w:r>
-            <w:r>
-              <w:rPr>
-                <w:rFonts w:cs="Arial"/>
-                <w:szCs w:val="24"/>
-              </w:rPr>
-              <w:t xml:space="preserve"> Cliente sin cuenta</w:t>
+              <w:t>FA-1. Cliente sin cuenta</w:t>
             </w:r>
           </w:p>
           <w:p>
@@ -5274,21 +5664,7 @@
                 <w:rFonts w:cs="Arial"/>
                 <w:szCs w:val="24"/>
               </w:rPr>
-              <w:t>FA-2</w:t>
-            </w:r>
-            <w:r>
-              <w:rPr>
-                <w:rFonts w:cs="Arial"/>
-                <w:szCs w:val="24"/>
-              </w:rPr>
-              <w:t>.</w:t>
-            </w:r>
-            <w:r>
-              <w:rPr>
-                <w:rFonts w:cs="Arial"/>
-                <w:szCs w:val="24"/>
-              </w:rPr>
-              <w:t xml:space="preserve"> Sin movimientos suficientes</w:t>
+              <w:t>FA-2. Sin movimientos suficientes</w:t>
             </w:r>
           </w:p>
           <w:p>
@@ -5344,21 +5720,7 @@
                 <w:rFonts w:cs="Arial"/>
                 <w:szCs w:val="24"/>
               </w:rPr>
-              <w:t>FA-3</w:t>
-            </w:r>
-            <w:r>
-              <w:rPr>
-                <w:rFonts w:cs="Arial"/>
-                <w:szCs w:val="24"/>
-              </w:rPr>
-              <w:t>.</w:t>
-            </w:r>
-            <w:r>
-              <w:rPr>
-                <w:rFonts w:cs="Arial"/>
-                <w:szCs w:val="24"/>
-              </w:rPr>
-              <w:t xml:space="preserve"> Promedio de retiros mayor que depósitos</w:t>
+              <w:t>FA-3. Promedio de retiros mayor que depósitos</w:t>
             </w:r>
           </w:p>
           <w:p>
@@ -5414,21 +5776,7 @@
                 <w:rFonts w:cs="Arial"/>
                 <w:szCs w:val="24"/>
               </w:rPr>
-              <w:t>FA-4</w:t>
-            </w:r>
-            <w:r>
-              <w:rPr>
-                <w:rFonts w:cs="Arial"/>
-                <w:szCs w:val="24"/>
-              </w:rPr>
-              <w:t>.</w:t>
-            </w:r>
-            <w:r>
-              <w:rPr>
-                <w:rFonts w:cs="Arial"/>
-                <w:szCs w:val="24"/>
-              </w:rPr>
-              <w:t xml:space="preserve"> Monto calculado negativo o cero</w:t>
+              <w:t>FA-4. Monto calculado negativo o cero</w:t>
             </w:r>
           </w:p>
           <w:p>
@@ -5598,7 +5946,7 @@
       <w:pPr>
         <w:pStyle w:val="Ttulo2"/>
       </w:pPr>
-      <w:bookmarkStart w:id="17" w:name="_Toc215923025"/>
+      <w:bookmarkStart w:id="17" w:name="_Toc216437716"/>
       <w:r>
         <w:lastRenderedPageBreak/>
         <w:t>ECUD_</w:t>
@@ -5644,10 +5992,7 @@
         <w:t>ECUD_</w:t>
       </w:r>
       <w:r>
-        <w:t xml:space="preserve"> </w:t>
-      </w:r>
-      <w:r>
-        <w:t>OTORGAR_CREDITO_Y_GENERAR_TABLA_DE_AMORTIZACION</w:t>
+        <w:t xml:space="preserve"> OTORGAR_CREDITO_Y_GENERAR_TABLA_DE_AMORTIZACION</w:t>
       </w:r>
       <w:bookmarkEnd w:id="18"/>
     </w:p>
@@ -5667,8 +6012,8 @@
       <w:tblGrid>
         <w:gridCol w:w="2137"/>
         <w:gridCol w:w="1201"/>
-        <w:gridCol w:w="521"/>
-        <w:gridCol w:w="834"/>
+        <w:gridCol w:w="524"/>
+        <w:gridCol w:w="831"/>
         <w:gridCol w:w="1432"/>
         <w:gridCol w:w="1438"/>
         <w:gridCol w:w="992"/>
@@ -6404,6 +6749,7 @@
                 <w:b/>
                 <w:szCs w:val="24"/>
               </w:rPr>
+              <w:lastRenderedPageBreak/>
               <w:t>Gráfico (viene de la herramienta CASE)</w:t>
             </w:r>
           </w:p>
@@ -6420,6 +6766,46 @@
             <w:bookmarkStart w:id="19" w:name="_heading=h.44sinio" w:colFirst="0" w:colLast="0"/>
             <w:bookmarkStart w:id="20" w:name="_Toc215923766"/>
             <w:bookmarkEnd w:id="19"/>
+            <w:r>
+              <w:drawing>
+                <wp:inline distT="0" distB="0" distL="0" distR="0" wp14:anchorId="2138E5EC" wp14:editId="61C7ACBB">
+                  <wp:extent cx="3679383" cy="1853719"/>
+                  <wp:effectExtent l="0" t="0" r="0" b="0"/>
+                  <wp:docPr id="967273119" name="Imagen 1"/>
+                  <wp:cNvGraphicFramePr>
+                    <a:graphicFrameLocks xmlns:a="http://schemas.openxmlformats.org/drawingml/2006/main" noChangeAspect="1"/>
+                  </wp:cNvGraphicFramePr>
+                  <a:graphic xmlns:a="http://schemas.openxmlformats.org/drawingml/2006/main">
+                    <a:graphicData uri="http://schemas.openxmlformats.org/drawingml/2006/picture">
+                      <pic:pic xmlns:pic="http://schemas.openxmlformats.org/drawingml/2006/picture">
+                        <pic:nvPicPr>
+                          <pic:cNvPr id="967273119" name=""/>
+                          <pic:cNvPicPr/>
+                        </pic:nvPicPr>
+                        <pic:blipFill>
+                          <a:blip r:embed="rId14"/>
+                          <a:stretch>
+                            <a:fillRect/>
+                          </a:stretch>
+                        </pic:blipFill>
+                        <pic:spPr>
+                          <a:xfrm>
+                            <a:off x="0" y="0"/>
+                            <a:ext cx="3684975" cy="1856536"/>
+                          </a:xfrm>
+                          <a:prstGeom prst="rect">
+                            <a:avLst/>
+                          </a:prstGeom>
+                        </pic:spPr>
+                      </pic:pic>
+                    </a:graphicData>
+                  </a:graphic>
+                </wp:inline>
+              </w:drawing>
+            </w:r>
+            <w:r>
+              <w:t xml:space="preserve"> </w:t>
+            </w:r>
             <w:r>
               <w:t xml:space="preserve">Ilustración </w:t>
             </w:r>
@@ -6613,22 +6999,7 @@
                 <w:rFonts w:cs="Arial"/>
                 <w:szCs w:val="24"/>
               </w:rPr>
-              <w:t xml:space="preserve">El Sistema Comercializadora invoca el servicio enviando: cédula, </w:t>
-            </w:r>
-            <w:r>
-              <w:rPr>
-                <w:rFonts w:cs="Arial"/>
-                <w:szCs w:val="24"/>
-              </w:rPr>
-              <w:lastRenderedPageBreak/>
-              <w:t>precio electrodoméstico, número de cuotas</w:t>
-            </w:r>
-            <w:r>
-              <w:rPr>
-                <w:rFonts w:cs="Arial"/>
-                <w:szCs w:val="24"/>
-              </w:rPr>
-              <w:t xml:space="preserve">                       </w:t>
+              <w:t xml:space="preserve">El Sistema Comercializadora invoca el servicio enviando: cédula, precio electrodoméstico, número de cuotas                       </w:t>
             </w:r>
           </w:p>
         </w:tc>
@@ -6663,14 +7034,28 @@
                 <w:rFonts w:cs="Arial"/>
                 <w:szCs w:val="24"/>
               </w:rPr>
-              <w:t>El sistema obtiene el monto máximo de crédito (invoca CU-0</w:t>
-            </w:r>
-            <w:r>
-              <w:rPr>
-                <w:rFonts w:cs="Arial"/>
-                <w:szCs w:val="24"/>
-              </w:rPr>
-              <w:t>2</w:t>
+              <w:t xml:space="preserve">El sistema </w:t>
+            </w:r>
+            <w:r>
+              <w:rPr>
+                <w:rFonts w:cs="Arial"/>
+                <w:szCs w:val="24"/>
+              </w:rPr>
+              <w:t xml:space="preserve">valida con la cedula si el sujeto está habilitado para obtener crédito </w:t>
+            </w:r>
+            <w:r>
+              <w:rPr>
+                <w:rFonts w:cs="Arial"/>
+                <w:szCs w:val="24"/>
+              </w:rPr>
+              <w:t>(invoca CU-0</w:t>
+            </w:r>
+            <w:r>
+              <w:rPr>
+                <w:rFonts w:cs="Arial"/>
+                <w:szCs w:val="24"/>
+              </w:rPr>
+              <w:t>1</w:t>
             </w:r>
             <w:r>
               <w:rPr>
@@ -6697,8 +7082,21 @@
                 <w:rFonts w:cs="Arial"/>
                 <w:szCs w:val="24"/>
               </w:rPr>
-              <w:lastRenderedPageBreak/>
-              <w:t>El sistema valida que precio &lt;= monto máximo</w:t>
+              <w:t>El sistema obtiene el monto máximo de crédito (invoca CU-0</w:t>
+            </w:r>
+            <w:r>
+              <w:rPr>
+                <w:rFonts w:cs="Arial"/>
+                <w:szCs w:val="24"/>
+              </w:rPr>
+              <w:t>2</w:t>
+            </w:r>
+            <w:r>
+              <w:rPr>
+                <w:rFonts w:cs="Arial"/>
+                <w:szCs w:val="24"/>
+              </w:rPr>
+              <w:t>)</w:t>
             </w:r>
           </w:p>
           <w:p>
@@ -6718,7 +7116,7 @@
                 <w:rFonts w:cs="Arial"/>
                 <w:szCs w:val="24"/>
               </w:rPr>
-              <w:t>El sistema valida que número de cuotas esté entre 3 y 24</w:t>
+              <w:t>El sistema valida que precio &lt;= monto máximo</w:t>
             </w:r>
           </w:p>
           <w:p>
@@ -6738,6 +7136,26 @@
                 <w:rFonts w:cs="Arial"/>
                 <w:szCs w:val="24"/>
               </w:rPr>
+              <w:t>El sistema valida que número de cuotas esté entre 3 y 24</w:t>
+            </w:r>
+          </w:p>
+          <w:p>
+            <w:pPr>
+              <w:numPr>
+                <w:ilvl w:val="0"/>
+                <w:numId w:val="54"/>
+              </w:numPr>
+              <w:spacing w:line="240" w:lineRule="auto"/>
+              <w:rPr>
+                <w:rFonts w:cs="Arial"/>
+                <w:szCs w:val="24"/>
+              </w:rPr>
+            </w:pPr>
+            <w:r>
+              <w:rPr>
+                <w:rFonts w:cs="Arial"/>
+                <w:szCs w:val="24"/>
+              </w:rPr>
               <w:t xml:space="preserve">El sistema crea un registro en la tabla CREDITO: </w:t>
             </w:r>
           </w:p>
@@ -6923,6 +7341,7 @@
                 <w:rFonts w:cs="Arial"/>
                 <w:szCs w:val="24"/>
               </w:rPr>
+              <w:lastRenderedPageBreak/>
               <w:t xml:space="preserve">El sistema calcula la tasa de periodo mensual: </w:t>
             </w:r>
             <w:proofErr w:type="spellStart"/>
@@ -6978,7 +7397,6 @@
               <w:t xml:space="preserve">   Cuota = Precio / ((1 - (1 + </w:t>
             </w:r>
             <w:proofErr w:type="spellStart"/>
-            <w:proofErr w:type="gramStart"/>
             <w:r>
               <w:rPr>
                 <w:rFonts w:cs="Arial"/>
@@ -6992,15 +7410,7 @@
                 <w:rFonts w:cs="Arial"/>
                 <w:szCs w:val="24"/>
               </w:rPr>
-              <w:t>)^</w:t>
-            </w:r>
-            <w:proofErr w:type="gramEnd"/>
-            <w:r>
-              <w:rPr>
-                <w:rFonts w:cs="Arial"/>
-                <w:szCs w:val="24"/>
-              </w:rPr>
-              <w:t>(-</w:t>
+              <w:t>)^(-</w:t>
             </w:r>
             <w:proofErr w:type="spellStart"/>
             <w:r>
@@ -7255,7 +7665,6 @@
                 <w:rFonts w:cs="Arial"/>
                 <w:szCs w:val="24"/>
               </w:rPr>
-              <w:lastRenderedPageBreak/>
               <w:t>Saldo inicial = Saldo pendiente cuota anterior</w:t>
             </w:r>
           </w:p>
@@ -7453,6 +7862,7 @@
                 <w:rFonts w:cs="Arial"/>
                 <w:szCs w:val="24"/>
               </w:rPr>
+              <w:lastRenderedPageBreak/>
               <w:t>interes</w:t>
             </w:r>
             <w:proofErr w:type="spellEnd"/>
@@ -7855,8 +8265,15 @@
                 <w:b/>
                 <w:szCs w:val="24"/>
               </w:rPr>
-              <w:lastRenderedPageBreak/>
               <w:t xml:space="preserve">Casos de uso incluidos: </w:t>
+            </w:r>
+            <w:r>
+              <w:rPr>
+                <w:rFonts w:cs="Arial"/>
+                <w:b/>
+                <w:szCs w:val="24"/>
+              </w:rPr>
+              <w:t>CU-01, CU-02</w:t>
             </w:r>
           </w:p>
         </w:tc>
@@ -7923,7 +8340,7 @@
       <w:pPr>
         <w:pStyle w:val="Ttulo2"/>
       </w:pPr>
-      <w:bookmarkStart w:id="22" w:name="_Toc215923026"/>
+      <w:bookmarkStart w:id="22" w:name="_Toc216437717"/>
       <w:r>
         <w:t>ECUD_</w:t>
       </w:r>
@@ -8168,14 +8585,7 @@
                 <w:rFonts w:cs="Arial"/>
                 <w:szCs w:val="24"/>
               </w:rPr>
-              <w:t xml:space="preserve"> solicita </w:t>
-            </w:r>
-            <w:r>
-              <w:rPr>
-                <w:rFonts w:cs="Arial"/>
-                <w:szCs w:val="24"/>
-              </w:rPr>
-              <w:t>o</w:t>
+              <w:t xml:space="preserve"> solicita o</w:t>
             </w:r>
             <w:r>
               <w:rPr>
@@ -8262,6 +8672,7 @@
                 <w:b/>
                 <w:szCs w:val="24"/>
               </w:rPr>
+              <w:lastRenderedPageBreak/>
               <w:t>Estado:</w:t>
             </w:r>
           </w:p>
@@ -8656,6 +9067,46 @@
               <w:pStyle w:val="Descripcin"/>
             </w:pPr>
             <w:bookmarkStart w:id="24" w:name="_Toc215923767"/>
+            <w:r>
+              <w:drawing>
+                <wp:inline distT="0" distB="0" distL="0" distR="0" wp14:anchorId="241259EA" wp14:editId="5A7F788B">
+                  <wp:extent cx="3464212" cy="2521250"/>
+                  <wp:effectExtent l="0" t="0" r="3175" b="0"/>
+                  <wp:docPr id="1605739599" name="Imagen 1"/>
+                  <wp:cNvGraphicFramePr>
+                    <a:graphicFrameLocks xmlns:a="http://schemas.openxmlformats.org/drawingml/2006/main" noChangeAspect="1"/>
+                  </wp:cNvGraphicFramePr>
+                  <a:graphic xmlns:a="http://schemas.openxmlformats.org/drawingml/2006/main">
+                    <a:graphicData uri="http://schemas.openxmlformats.org/drawingml/2006/picture">
+                      <pic:pic xmlns:pic="http://schemas.openxmlformats.org/drawingml/2006/picture">
+                        <pic:nvPicPr>
+                          <pic:cNvPr id="1605739599" name=""/>
+                          <pic:cNvPicPr/>
+                        </pic:nvPicPr>
+                        <pic:blipFill>
+                          <a:blip r:embed="rId15"/>
+                          <a:stretch>
+                            <a:fillRect/>
+                          </a:stretch>
+                        </pic:blipFill>
+                        <pic:spPr>
+                          <a:xfrm>
+                            <a:off x="0" y="0"/>
+                            <a:ext cx="3468164" cy="2524126"/>
+                          </a:xfrm>
+                          <a:prstGeom prst="rect">
+                            <a:avLst/>
+                          </a:prstGeom>
+                        </pic:spPr>
+                      </pic:pic>
+                    </a:graphicData>
+                  </a:graphic>
+                </wp:inline>
+              </w:drawing>
+            </w:r>
+            <w:r>
+              <w:t xml:space="preserve"> </w:t>
+            </w:r>
             <w:r>
               <w:t xml:space="preserve">Ilustración </w:t>
             </w:r>
@@ -9013,7 +9464,6 @@
                 <w:rFonts w:cs="Arial"/>
                 <w:szCs w:val="24"/>
               </w:rPr>
-              <w:lastRenderedPageBreak/>
               <w:t>El sistema retorna la colección completa de cuotas con sus respectivos valores</w:t>
             </w:r>
           </w:p>
@@ -9047,7 +9497,6 @@
                 <w:b/>
                 <w:szCs w:val="24"/>
               </w:rPr>
-              <w:lastRenderedPageBreak/>
               <w:t>Flujo Alternativo</w:t>
             </w:r>
             <w:r>
@@ -9104,6 +9553,7 @@
                 <w:rFonts w:cs="Arial"/>
                 <w:szCs w:val="24"/>
               </w:rPr>
+              <w:lastRenderedPageBreak/>
               <w:t>En el paso 2, si no existe el ID de crédito</w:t>
             </w:r>
           </w:p>
@@ -9194,6 +9644,7 @@
               <w:jc w:val="left"/>
             </w:pPr>
             <w:r>
+              <w:lastRenderedPageBreak/>
               <w:t xml:space="preserve"> </w:t>
             </w:r>
           </w:p>
@@ -9283,7 +9734,7 @@
       <w:pPr>
         <w:pStyle w:val="Ttulo1"/>
       </w:pPr>
-      <w:bookmarkStart w:id="26" w:name="_Toc215923027"/>
+      <w:bookmarkStart w:id="26" w:name="_Toc216437718"/>
       <w:r>
         <w:t xml:space="preserve">ESPECIFICACIÓN DE CASOS DE USO DETALLADA </w:t>
       </w:r>
@@ -9304,7 +9755,7 @@
           <w:szCs w:val="24"/>
         </w:rPr>
       </w:pPr>
-      <w:bookmarkStart w:id="27" w:name="_Toc215923022"/>
+      <w:bookmarkStart w:id="27" w:name="_Toc216437719"/>
       <w:r>
         <w:rPr>
           <w:rFonts w:cs="Arial"/>
@@ -9388,11 +9839,11 @@
         <w:tblLook w:val="0000" w:firstRow="0" w:lastRow="0" w:firstColumn="0" w:lastColumn="0" w:noHBand="0" w:noVBand="0"/>
       </w:tblPr>
       <w:tblGrid>
-        <w:gridCol w:w="1715"/>
-        <w:gridCol w:w="2155"/>
-        <w:gridCol w:w="572"/>
-        <w:gridCol w:w="2585"/>
-        <w:gridCol w:w="1750"/>
+        <w:gridCol w:w="2004"/>
+        <w:gridCol w:w="2091"/>
+        <w:gridCol w:w="475"/>
+        <w:gridCol w:w="2529"/>
+        <w:gridCol w:w="1678"/>
       </w:tblGrid>
       <w:tr>
         <w:trPr>
@@ -9572,7 +10023,21 @@
                 <w:rFonts w:eastAsia="Carlito" w:cs="Arial"/>
                 <w:szCs w:val="24"/>
               </w:rPr>
-              <w:t>Permite al empleado autenticarse en el sistema mediante usuario y contraseña.</w:t>
+              <w:t xml:space="preserve">Permite al empleado </w:t>
+            </w:r>
+            <w:r>
+              <w:rPr>
+                <w:rFonts w:eastAsia="Carlito" w:cs="Arial"/>
+                <w:szCs w:val="24"/>
+              </w:rPr>
+              <w:t xml:space="preserve">y cliente </w:t>
+            </w:r>
+            <w:r>
+              <w:rPr>
+                <w:rFonts w:eastAsia="Carlito" w:cs="Arial"/>
+                <w:szCs w:val="24"/>
+              </w:rPr>
+              <w:t>autenticarse en el sistema mediante usuario y contraseña.</w:t>
             </w:r>
           </w:p>
         </w:tc>
@@ -9910,7 +10375,21 @@
                 <w:rFonts w:cs="Arial"/>
                 <w:szCs w:val="24"/>
               </w:rPr>
-              <w:t>El empleado debe contar</w:t>
+              <w:t>El empleado</w:t>
+            </w:r>
+            <w:r>
+              <w:rPr>
+                <w:rFonts w:cs="Arial"/>
+                <w:szCs w:val="24"/>
+              </w:rPr>
+              <w:t xml:space="preserve"> y cliente</w:t>
+            </w:r>
+            <w:r>
+              <w:rPr>
+                <w:rFonts w:cs="Arial"/>
+                <w:szCs w:val="24"/>
+              </w:rPr>
+              <w:t xml:space="preserve"> debe contar</w:t>
             </w:r>
             <w:r>
               <w:rPr>
@@ -9974,7 +10453,21 @@
                 <w:rFonts w:cs="Arial"/>
                 <w:szCs w:val="24"/>
               </w:rPr>
-              <w:t>El sistema otorga una sesión activa al empleado autenticado.</w:t>
+              <w:t xml:space="preserve">El sistema otorga una sesión activa al empleado </w:t>
+            </w:r>
+            <w:r>
+              <w:rPr>
+                <w:rFonts w:cs="Arial"/>
+                <w:szCs w:val="24"/>
+              </w:rPr>
+              <w:t xml:space="preserve">y cliente </w:t>
+            </w:r>
+            <w:r>
+              <w:rPr>
+                <w:rFonts w:cs="Arial"/>
+                <w:szCs w:val="24"/>
+              </w:rPr>
+              <w:t>autenticado.</w:t>
             </w:r>
           </w:p>
         </w:tc>
@@ -10016,6 +10509,7 @@
           <w:p>
             <w:pPr>
               <w:spacing w:line="240" w:lineRule="auto"/>
+              <w:jc w:val="center"/>
               <w:rPr>
                 <w:rFonts w:cs="Arial"/>
                 <w:szCs w:val="24"/>
@@ -10030,10 +10524,10 @@
                 <w:szCs w:val="24"/>
               </w:rPr>
               <w:drawing>
-                <wp:inline distT="0" distB="0" distL="0" distR="0" wp14:anchorId="21AC5CB8" wp14:editId="5EE03084">
-                  <wp:extent cx="5096586" cy="3524742"/>
-                  <wp:effectExtent l="0" t="0" r="8890" b="0"/>
-                  <wp:docPr id="167900711" name="Imagen 1" descr="Interfaz de usuario gráfica&#10;&#10;El contenido generado por IA puede ser incorrecto."/>
+                <wp:inline distT="0" distB="0" distL="0" distR="0" wp14:anchorId="61F3C2C7" wp14:editId="4ADFCDD6">
+                  <wp:extent cx="3698563" cy="2249360"/>
+                  <wp:effectExtent l="0" t="0" r="0" b="0"/>
+                  <wp:docPr id="677997171" name="Imagen 1"/>
                   <wp:cNvGraphicFramePr>
                     <a:graphicFrameLocks xmlns:a="http://schemas.openxmlformats.org/drawingml/2006/main" noChangeAspect="1"/>
                   </wp:cNvGraphicFramePr>
@@ -10041,11 +10535,11 @@
                     <a:graphicData uri="http://schemas.openxmlformats.org/drawingml/2006/picture">
                       <pic:pic xmlns:pic="http://schemas.openxmlformats.org/drawingml/2006/picture">
                         <pic:nvPicPr>
-                          <pic:cNvPr id="167900711" name="Imagen 1" descr="Interfaz de usuario gráfica&#10;&#10;El contenido generado por IA puede ser incorrecto."/>
+                          <pic:cNvPr id="677997171" name=""/>
                           <pic:cNvPicPr/>
                         </pic:nvPicPr>
                         <pic:blipFill>
-                          <a:blip r:embed="rId12"/>
+                          <a:blip r:embed="rId16"/>
                           <a:stretch>
                             <a:fillRect/>
                           </a:stretch>
@@ -10053,7 +10547,7 @@
                         <pic:spPr>
                           <a:xfrm>
                             <a:off x="0" y="0"/>
-                            <a:ext cx="5096586" cy="3524742"/>
+                            <a:ext cx="3700712" cy="2250667"/>
                           </a:xfrm>
                           <a:prstGeom prst="rect">
                             <a:avLst/>
@@ -10471,59 +10965,6 @@
                 <w:szCs w:val="24"/>
               </w:rPr>
             </w:pPr>
-            <w:r>
-              <w:rPr>
-                <w:rFonts w:cs="Arial"/>
-                <w:szCs w:val="24"/>
-              </w:rPr>
-              <w:t>A</w:t>
-            </w:r>
-            <w:r>
-              <w:rPr>
-                <w:rFonts w:cs="Arial"/>
-                <w:szCs w:val="24"/>
-              </w:rPr>
-              <w:t>1</w:t>
-            </w:r>
-            <w:r>
-              <w:rPr>
-                <w:rFonts w:cs="Arial"/>
-                <w:szCs w:val="24"/>
-              </w:rPr>
-              <w:t>. El empleado presiona “Cancelar”</w:t>
-            </w:r>
-          </w:p>
-          <w:p>
-            <w:pPr>
-              <w:spacing w:line="240" w:lineRule="auto"/>
-              <w:rPr>
-                <w:rFonts w:cs="Arial"/>
-                <w:szCs w:val="24"/>
-              </w:rPr>
-            </w:pPr>
-            <w:r>
-              <w:rPr>
-                <w:rFonts w:cs="Arial"/>
-                <w:szCs w:val="24"/>
-              </w:rPr>
-              <w:t xml:space="preserve">   1. El sistema cierra la ventana de </w:t>
-            </w:r>
-            <w:proofErr w:type="spellStart"/>
-            <w:r>
-              <w:rPr>
-                <w:rFonts w:cs="Arial"/>
-                <w:szCs w:val="24"/>
-              </w:rPr>
-              <w:t>login</w:t>
-            </w:r>
-            <w:proofErr w:type="spellEnd"/>
-            <w:r>
-              <w:rPr>
-                <w:rFonts w:cs="Arial"/>
-                <w:szCs w:val="24"/>
-              </w:rPr>
-              <w:t xml:space="preserve"> y retorna al estado inicial.</w:t>
-            </w:r>
           </w:p>
         </w:tc>
       </w:tr>
@@ -10577,7 +11018,6 @@
                 <w:rFonts w:cs="Arial"/>
                 <w:szCs w:val="24"/>
               </w:rPr>
-              <w:lastRenderedPageBreak/>
               <w:t xml:space="preserve">Casos de uso extendidos: </w:t>
             </w:r>
           </w:p>
@@ -10589,14 +11029,14 @@
       <w:pPr>
         <w:pStyle w:val="Ttulo2"/>
       </w:pPr>
-      <w:bookmarkStart w:id="31" w:name="_Toc215923028"/>
+      <w:bookmarkStart w:id="31" w:name="_Toc216437720"/>
       <w:r>
         <w:t>ECUD_</w:t>
       </w:r>
-      <w:bookmarkEnd w:id="31"/>
       <w:r>
         <w:t>GESTIONAR_CATALOGO_DE_ELECTRODOMESTICOS</w:t>
       </w:r>
+      <w:bookmarkEnd w:id="31"/>
     </w:p>
     <w:p>
       <w:pPr>
@@ -10652,15 +11092,15 @@
         <w:tblLook w:val="0000" w:firstRow="0" w:lastRow="0" w:firstColumn="0" w:lastColumn="0" w:noHBand="0" w:noVBand="0"/>
       </w:tblPr>
       <w:tblGrid>
-        <w:gridCol w:w="2137"/>
-        <w:gridCol w:w="1201"/>
-        <w:gridCol w:w="512"/>
-        <w:gridCol w:w="421"/>
-        <w:gridCol w:w="7"/>
-        <w:gridCol w:w="407"/>
-        <w:gridCol w:w="1431"/>
-        <w:gridCol w:w="1439"/>
-        <w:gridCol w:w="1001"/>
+        <w:gridCol w:w="2119"/>
+        <w:gridCol w:w="1245"/>
+        <w:gridCol w:w="531"/>
+        <w:gridCol w:w="438"/>
+        <w:gridCol w:w="10"/>
+        <w:gridCol w:w="423"/>
+        <w:gridCol w:w="1482"/>
+        <w:gridCol w:w="1491"/>
+        <w:gridCol w:w="1038"/>
       </w:tblGrid>
       <w:tr>
         <w:trPr>
@@ -10685,6 +11125,7 @@
                 <w:b/>
                 <w:szCs w:val="24"/>
               </w:rPr>
+              <w:lastRenderedPageBreak/>
               <w:t xml:space="preserve">Nombre Caso de Uso: </w:t>
             </w:r>
           </w:p>
@@ -11158,7 +11599,21 @@
                 <w:rFonts w:cs="Arial"/>
                 <w:szCs w:val="24"/>
               </w:rPr>
-              <w:t>El empleado debe tener acceso al sistema de la comercializadora</w:t>
+              <w:t>El empleado</w:t>
+            </w:r>
+            <w:r>
+              <w:rPr>
+                <w:rFonts w:cs="Arial"/>
+                <w:szCs w:val="24"/>
+              </w:rPr>
+              <w:t xml:space="preserve"> y usuario</w:t>
+            </w:r>
+            <w:r>
+              <w:rPr>
+                <w:rFonts w:cs="Arial"/>
+                <w:szCs w:val="24"/>
+              </w:rPr>
+              <w:t xml:space="preserve"> debe tener acceso al sistema de la comercializadora</w:t>
             </w:r>
           </w:p>
         </w:tc>
@@ -11299,6 +11754,43 @@
               <w:pStyle w:val="Descripcin"/>
             </w:pPr>
             <w:bookmarkStart w:id="33" w:name="_Toc215923769"/>
+            <w:r>
+              <w:drawing>
+                <wp:inline distT="0" distB="0" distL="0" distR="0" wp14:anchorId="568EEACA" wp14:editId="2582C5B1">
+                  <wp:extent cx="4113799" cy="2734574"/>
+                  <wp:effectExtent l="0" t="0" r="1270" b="8890"/>
+                  <wp:docPr id="1183206279" name="Imagen 1"/>
+                  <wp:cNvGraphicFramePr>
+                    <a:graphicFrameLocks xmlns:a="http://schemas.openxmlformats.org/drawingml/2006/main" noChangeAspect="1"/>
+                  </wp:cNvGraphicFramePr>
+                  <a:graphic xmlns:a="http://schemas.openxmlformats.org/drawingml/2006/main">
+                    <a:graphicData uri="http://schemas.openxmlformats.org/drawingml/2006/picture">
+                      <pic:pic xmlns:pic="http://schemas.openxmlformats.org/drawingml/2006/picture">
+                        <pic:nvPicPr>
+                          <pic:cNvPr id="1183206279" name=""/>
+                          <pic:cNvPicPr/>
+                        </pic:nvPicPr>
+                        <pic:blipFill>
+                          <a:blip r:embed="rId17"/>
+                          <a:stretch>
+                            <a:fillRect/>
+                          </a:stretch>
+                        </pic:blipFill>
+                        <pic:spPr>
+                          <a:xfrm>
+                            <a:off x="0" y="0"/>
+                            <a:ext cx="4125346" cy="2742250"/>
+                          </a:xfrm>
+                          <a:prstGeom prst="rect">
+                            <a:avLst/>
+                          </a:prstGeom>
+                        </pic:spPr>
+                      </pic:pic>
+                    </a:graphicData>
+                  </a:graphic>
+                </wp:inline>
+              </w:drawing>
+            </w:r>
             <w:r>
               <w:t xml:space="preserve">Ilustración </w:t>
             </w:r>
@@ -11508,6 +12000,7 @@
                 <w:rFonts w:cs="Arial"/>
                 <w:szCs w:val="24"/>
               </w:rPr>
+              <w:lastRenderedPageBreak/>
               <w:t>2.</w:t>
             </w:r>
             <w:r>
@@ -11616,6 +12109,7 @@
                 <w:rFonts w:cs="Arial"/>
                 <w:szCs w:val="24"/>
               </w:rPr>
+              <w:lastRenderedPageBreak/>
               <w:t>6.</w:t>
             </w:r>
             <w:r>
@@ -11702,6 +12196,7 @@
                 <w:b/>
                 <w:szCs w:val="24"/>
               </w:rPr>
+              <w:lastRenderedPageBreak/>
               <w:t>MODIFICAR ELECTRODOMESTICO</w:t>
             </w:r>
           </w:p>
@@ -12187,7 +12682,39 @@
                 <w:bCs/>
                 <w:szCs w:val="24"/>
               </w:rPr>
-              <w:t>El empleado accede al listado de electrodomésticos</w:t>
+              <w:t xml:space="preserve">El empleado </w:t>
+            </w:r>
+            <w:r>
+              <w:rPr>
+                <w:rFonts w:cs="Arial"/>
+                <w:bCs/>
+                <w:szCs w:val="24"/>
+              </w:rPr>
+              <w:t xml:space="preserve">y el cliente </w:t>
+            </w:r>
+            <w:r>
+              <w:rPr>
+                <w:rFonts w:cs="Arial"/>
+                <w:bCs/>
+                <w:szCs w:val="24"/>
+              </w:rPr>
+              <w:t>accede</w:t>
+            </w:r>
+            <w:r>
+              <w:rPr>
+                <w:rFonts w:cs="Arial"/>
+                <w:bCs/>
+                <w:szCs w:val="24"/>
+              </w:rPr>
+              <w:t>n</w:t>
+            </w:r>
+            <w:r>
+              <w:rPr>
+                <w:rFonts w:cs="Arial"/>
+                <w:bCs/>
+                <w:szCs w:val="24"/>
+              </w:rPr>
+              <w:t xml:space="preserve"> al listado de electrodomésticos</w:t>
             </w:r>
           </w:p>
         </w:tc>
@@ -12399,6 +12926,7 @@
                 <w:rFonts w:cs="Arial"/>
                 <w:szCs w:val="24"/>
               </w:rPr>
+              <w:lastRenderedPageBreak/>
               <w:t>El sistema impide la eliminación y muestra mensaje "No se puede eliminar: producto con ventas registradas"</w:t>
             </w:r>
           </w:p>
@@ -12428,6 +12956,7 @@
                 <w:b/>
                 <w:szCs w:val="24"/>
               </w:rPr>
+              <w:lastRenderedPageBreak/>
               <w:t xml:space="preserve">Casos de uso incluidos: </w:t>
             </w:r>
           </w:p>
@@ -12494,13 +13023,14 @@
       <w:pPr>
         <w:pStyle w:val="Ttulo2"/>
       </w:pPr>
+      <w:bookmarkStart w:id="35" w:name="_Toc216437721"/>
       <w:r>
-        <w:lastRenderedPageBreak/>
         <w:t>ECUD_</w:t>
       </w:r>
       <w:r>
         <w:t>REGISTRAR_VENTA_EN_EFECTIVO</w:t>
       </w:r>
+      <w:bookmarkEnd w:id="35"/>
     </w:p>
     <w:p>
       <w:pPr>
@@ -12537,10 +13067,7 @@
         <w:t>ECUD_</w:t>
       </w:r>
       <w:r>
-        <w:t xml:space="preserve"> </w:t>
-      </w:r>
-      <w:r>
-        <w:t>REGISTRAR_VENTA_EN_EFECTIVO</w:t>
+        <w:t xml:space="preserve"> REGISTRAR_VENTA_EN_EFECTIVO</w:t>
       </w:r>
     </w:p>
     <w:tbl>
@@ -13202,6 +13729,43 @@
               <w:pStyle w:val="Descripcin"/>
             </w:pPr>
             <w:r>
+              <w:drawing>
+                <wp:inline distT="0" distB="0" distL="0" distR="0" wp14:anchorId="750BF792" wp14:editId="18D6DC8B">
+                  <wp:extent cx="3328250" cy="1870744"/>
+                  <wp:effectExtent l="0" t="0" r="5715" b="0"/>
+                  <wp:docPr id="2121867815" name="Imagen 1"/>
+                  <wp:cNvGraphicFramePr>
+                    <a:graphicFrameLocks xmlns:a="http://schemas.openxmlformats.org/drawingml/2006/main" noChangeAspect="1"/>
+                  </wp:cNvGraphicFramePr>
+                  <a:graphic xmlns:a="http://schemas.openxmlformats.org/drawingml/2006/main">
+                    <a:graphicData uri="http://schemas.openxmlformats.org/drawingml/2006/picture">
+                      <pic:pic xmlns:pic="http://schemas.openxmlformats.org/drawingml/2006/picture">
+                        <pic:nvPicPr>
+                          <pic:cNvPr id="2121867815" name=""/>
+                          <pic:cNvPicPr/>
+                        </pic:nvPicPr>
+                        <pic:blipFill>
+                          <a:blip r:embed="rId18"/>
+                          <a:stretch>
+                            <a:fillRect/>
+                          </a:stretch>
+                        </pic:blipFill>
+                        <pic:spPr>
+                          <a:xfrm>
+                            <a:off x="0" y="0"/>
+                            <a:ext cx="3343312" cy="1879210"/>
+                          </a:xfrm>
+                          <a:prstGeom prst="rect">
+                            <a:avLst/>
+                          </a:prstGeom>
+                        </pic:spPr>
+                      </pic:pic>
+                    </a:graphicData>
+                  </a:graphic>
+                </wp:inline>
+              </w:drawing>
+            </w:r>
+            <w:r>
               <w:t xml:space="preserve">Ilustración </w:t>
             </w:r>
             <w:r>
@@ -13356,6 +13920,7 @@
                 <w:rFonts w:cs="Arial"/>
                 <w:szCs w:val="24"/>
               </w:rPr>
+              <w:lastRenderedPageBreak/>
               <w:t>1.</w:t>
             </w:r>
             <w:r>
@@ -13434,7 +13999,6 @@
               </w:rPr>
               <w:t>El empleado selecciona el/</w:t>
             </w:r>
-            <w:proofErr w:type="gramStart"/>
             <w:r>
               <w:rPr>
                 <w:rFonts w:cs="Arial"/>
@@ -13442,7 +14006,6 @@
               </w:rPr>
               <w:t>los electrodoméstico</w:t>
             </w:r>
-            <w:proofErr w:type="gramEnd"/>
             <w:r>
               <w:rPr>
                 <w:rFonts w:cs="Arial"/>
@@ -13696,7 +14259,6 @@
                 <w:rFonts w:cs="Arial"/>
                 <w:szCs w:val="24"/>
               </w:rPr>
-              <w:lastRenderedPageBreak/>
               <w:t>descuento: Valor del descuento (33% del subtotal)</w:t>
             </w:r>
           </w:p>
@@ -14133,6 +14695,7 @@
                 <w:b/>
                 <w:szCs w:val="24"/>
               </w:rPr>
+              <w:lastRenderedPageBreak/>
               <w:t xml:space="preserve">Casos de uso incluidos: </w:t>
             </w:r>
           </w:p>
@@ -14164,7 +14727,7 @@
               </w:rPr>
               <w:t>Casos de uso extendidos</w:t>
             </w:r>
-            <w:commentRangeStart w:id="35"/>
+            <w:commentRangeStart w:id="36"/>
             <w:r>
               <w:rPr>
                 <w:rFonts w:cs="Arial"/>
@@ -14173,14 +14736,14 @@
               </w:rPr>
               <w:t>:</w:t>
             </w:r>
-            <w:commentRangeEnd w:id="35"/>
+            <w:commentRangeEnd w:id="36"/>
             <w:r>
               <w:rPr>
                 <w:rStyle w:val="Refdecomentario"/>
                 <w:rFonts w:ascii="Calibri" w:eastAsia="Calibri" w:hAnsi="Calibri" w:cs="Calibri"/>
                 <w:lang w:val="es-ES" w:eastAsia="es-EC"/>
               </w:rPr>
-              <w:commentReference w:id="35"/>
+              <w:commentReference w:id="36"/>
             </w:r>
           </w:p>
         </w:tc>
@@ -14199,15 +14762,14 @@
       <w:pPr>
         <w:pStyle w:val="Ttulo2"/>
       </w:pPr>
+      <w:bookmarkStart w:id="37" w:name="_Toc216437722"/>
       <w:r>
         <w:t>ECUD_</w:t>
       </w:r>
       <w:r>
-        <w:t>REGISTRAR_VENTA_</w:t>
+        <w:t>REGISTRAR_VENTA_A_CREDITO_DIRECTO</w:t>
       </w:r>
-      <w:r>
-        <w:t>A_CREDITO_DIRECTO</w:t>
-      </w:r>
+      <w:bookmarkEnd w:id="37"/>
     </w:p>
     <w:p>
       <w:pPr>
@@ -14452,7 +15014,6 @@
                 <w:b/>
                 <w:szCs w:val="24"/>
               </w:rPr>
-              <w:lastRenderedPageBreak/>
               <w:t>Meta</w:t>
             </w:r>
           </w:p>
@@ -15024,6 +15585,46 @@
             <w:pPr>
               <w:pStyle w:val="Descripcin"/>
             </w:pPr>
+            <w:r>
+              <w:drawing>
+                <wp:inline distT="0" distB="0" distL="0" distR="0" wp14:anchorId="669A8913" wp14:editId="7548F1F6">
+                  <wp:extent cx="3720542" cy="1670793"/>
+                  <wp:effectExtent l="0" t="0" r="0" b="5715"/>
+                  <wp:docPr id="1767985370" name="Imagen 1"/>
+                  <wp:cNvGraphicFramePr>
+                    <a:graphicFrameLocks xmlns:a="http://schemas.openxmlformats.org/drawingml/2006/main" noChangeAspect="1"/>
+                  </wp:cNvGraphicFramePr>
+                  <a:graphic xmlns:a="http://schemas.openxmlformats.org/drawingml/2006/main">
+                    <a:graphicData uri="http://schemas.openxmlformats.org/drawingml/2006/picture">
+                      <pic:pic xmlns:pic="http://schemas.openxmlformats.org/drawingml/2006/picture">
+                        <pic:nvPicPr>
+                          <pic:cNvPr id="1767985370" name=""/>
+                          <pic:cNvPicPr/>
+                        </pic:nvPicPr>
+                        <pic:blipFill>
+                          <a:blip r:embed="rId19"/>
+                          <a:stretch>
+                            <a:fillRect/>
+                          </a:stretch>
+                        </pic:blipFill>
+                        <pic:spPr>
+                          <a:xfrm>
+                            <a:off x="0" y="0"/>
+                            <a:ext cx="3725199" cy="1672884"/>
+                          </a:xfrm>
+                          <a:prstGeom prst="rect">
+                            <a:avLst/>
+                          </a:prstGeom>
+                        </pic:spPr>
+                      </pic:pic>
+                    </a:graphicData>
+                  </a:graphic>
+                </wp:inline>
+              </w:drawing>
+            </w:r>
+            <w:r>
+              <w:t xml:space="preserve"> </w:t>
+            </w:r>
             <w:r>
               <w:t xml:space="preserve">Ilustración </w:t>
             </w:r>
@@ -15127,6 +15728,7 @@
                 <w:b/>
                 <w:szCs w:val="24"/>
               </w:rPr>
+              <w:lastRenderedPageBreak/>
               <w:t>Actor</w:t>
             </w:r>
           </w:p>
@@ -15257,15 +15859,27 @@
               </w:rPr>
               <w:t>El empleado selecciona el/</w:t>
             </w:r>
-            <w:proofErr w:type="gramStart"/>
-            <w:r>
-              <w:rPr>
-                <w:rFonts w:cs="Arial"/>
-                <w:szCs w:val="24"/>
-              </w:rPr>
-              <w:t>los electrodoméstico</w:t>
-            </w:r>
-            <w:proofErr w:type="gramEnd"/>
+            <w:r>
+              <w:rPr>
+                <w:rFonts w:cs="Arial"/>
+                <w:szCs w:val="24"/>
+              </w:rPr>
+              <w:t>los</w:t>
+            </w:r>
+            <w:r>
+              <w:rPr>
+                <w:rFonts w:cs="Arial"/>
+                <w:szCs w:val="24"/>
+              </w:rPr>
+              <w:t xml:space="preserve"> </w:t>
+            </w:r>
+            <w:r>
+              <w:rPr>
+                <w:rFonts w:cs="Arial"/>
+                <w:szCs w:val="24"/>
+              </w:rPr>
+              <w:t>electrodoméstico</w:t>
+            </w:r>
             <w:r>
               <w:rPr>
                 <w:rFonts w:cs="Arial"/>
@@ -15534,7 +16148,6 @@
                 <w:szCs w:val="24"/>
               </w:rPr>
             </w:pPr>
-            <w:proofErr w:type="gramStart"/>
             <w:r>
               <w:rPr>
                 <w:rFonts w:cs="Arial"/>
@@ -15554,31 +16167,22 @@
                 <w:rFonts w:cs="Arial"/>
                 <w:szCs w:val="24"/>
               </w:rPr>
-              <w:t>.El</w:t>
-            </w:r>
-            <w:proofErr w:type="gramEnd"/>
-            <w:r>
-              <w:rPr>
-                <w:rFonts w:cs="Arial"/>
-                <w:szCs w:val="24"/>
-              </w:rPr>
-              <w:t xml:space="preserve"> sistema muestra simulación de la cuota mensual</w:t>
-            </w:r>
-          </w:p>
-          <w:p>
-            <w:pPr>
-              <w:spacing w:line="240" w:lineRule="auto"/>
-              <w:rPr>
-                <w:rFonts w:cs="Arial"/>
-                <w:szCs w:val="24"/>
-              </w:rPr>
-            </w:pPr>
-            <w:r>
-              <w:rPr>
-                <w:rFonts w:cs="Arial"/>
-                <w:szCs w:val="24"/>
-              </w:rPr>
-              <w:lastRenderedPageBreak/>
+              <w:t>.El sistema muestra simulación de la cuota mensual</w:t>
+            </w:r>
+          </w:p>
+          <w:p>
+            <w:pPr>
+              <w:spacing w:line="240" w:lineRule="auto"/>
+              <w:rPr>
+                <w:rFonts w:cs="Arial"/>
+                <w:szCs w:val="24"/>
+              </w:rPr>
+            </w:pPr>
+            <w:r>
+              <w:rPr>
+                <w:rFonts w:cs="Arial"/>
+                <w:szCs w:val="24"/>
+              </w:rPr>
               <w:t>1</w:t>
             </w:r>
             <w:r>
@@ -15905,6 +16509,7 @@
                 <w:rFonts w:cs="Arial"/>
                 <w:szCs w:val="24"/>
               </w:rPr>
+              <w:lastRenderedPageBreak/>
               <w:t>2</w:t>
             </w:r>
             <w:r>
@@ -15951,6 +16556,7 @@
                 <w:b/>
                 <w:szCs w:val="24"/>
               </w:rPr>
+              <w:lastRenderedPageBreak/>
               <w:t>Flujo Alternativo</w:t>
             </w:r>
             <w:r>
@@ -16199,7 +16805,6 @@
                 <w:rFonts w:cs="Arial"/>
                 <w:szCs w:val="24"/>
               </w:rPr>
-              <w:lastRenderedPageBreak/>
               <w:t>En el paso 12, si se ingresa cuotas &lt; 3 o &gt; 24</w:t>
             </w:r>
           </w:p>
@@ -16477,7 +17082,6 @@
                 <w:b/>
                 <w:szCs w:val="24"/>
               </w:rPr>
-              <w:lastRenderedPageBreak/>
               <w:t xml:space="preserve">Casos de uso incluidos: </w:t>
             </w:r>
             <w:r>
@@ -16517,7 +17121,7 @@
               </w:rPr>
               <w:t>Casos de uso extendidos</w:t>
             </w:r>
-            <w:commentRangeStart w:id="36"/>
+            <w:commentRangeStart w:id="38"/>
             <w:r>
               <w:rPr>
                 <w:rFonts w:cs="Arial"/>
@@ -16526,14 +17130,14 @@
               </w:rPr>
               <w:t>:</w:t>
             </w:r>
-            <w:commentRangeEnd w:id="36"/>
+            <w:commentRangeEnd w:id="38"/>
             <w:r>
               <w:rPr>
                 <w:rStyle w:val="Refdecomentario"/>
                 <w:rFonts w:ascii="Calibri" w:eastAsia="Calibri" w:hAnsi="Calibri" w:cs="Calibri"/>
                 <w:lang w:val="es-ES" w:eastAsia="es-EC"/>
               </w:rPr>
-              <w:commentReference w:id="36"/>
+              <w:commentReference w:id="38"/>
             </w:r>
           </w:p>
         </w:tc>
@@ -16552,12 +17156,15 @@
       <w:pPr>
         <w:pStyle w:val="Ttulo2"/>
       </w:pPr>
+      <w:bookmarkStart w:id="39" w:name="_Toc216437723"/>
       <w:r>
+        <w:lastRenderedPageBreak/>
         <w:t>ECUD_</w:t>
       </w:r>
       <w:r>
         <w:t>CONSULTAR_FACTURAS</w:t>
       </w:r>
+      <w:bookmarkEnd w:id="39"/>
     </w:p>
     <w:p>
       <w:pPr>
@@ -17187,7 +17794,6 @@
                 <w:b/>
                 <w:szCs w:val="24"/>
               </w:rPr>
-              <w:lastRenderedPageBreak/>
               <w:t>P</w:t>
             </w:r>
             <w:r>
@@ -17284,6 +17890,46 @@
             <w:pPr>
               <w:pStyle w:val="Descripcin"/>
             </w:pPr>
+            <w:r>
+              <w:drawing>
+                <wp:inline distT="0" distB="0" distL="0" distR="0" wp14:anchorId="50BD49BE" wp14:editId="27FF22D7">
+                  <wp:extent cx="3724108" cy="1635523"/>
+                  <wp:effectExtent l="0" t="0" r="0" b="3175"/>
+                  <wp:docPr id="1768606464" name="Imagen 1"/>
+                  <wp:cNvGraphicFramePr>
+                    <a:graphicFrameLocks xmlns:a="http://schemas.openxmlformats.org/drawingml/2006/main" noChangeAspect="1"/>
+                  </wp:cNvGraphicFramePr>
+                  <a:graphic xmlns:a="http://schemas.openxmlformats.org/drawingml/2006/main">
+                    <a:graphicData uri="http://schemas.openxmlformats.org/drawingml/2006/picture">
+                      <pic:pic xmlns:pic="http://schemas.openxmlformats.org/drawingml/2006/picture">
+                        <pic:nvPicPr>
+                          <pic:cNvPr id="1768606464" name=""/>
+                          <pic:cNvPicPr/>
+                        </pic:nvPicPr>
+                        <pic:blipFill>
+                          <a:blip r:embed="rId20"/>
+                          <a:stretch>
+                            <a:fillRect/>
+                          </a:stretch>
+                        </pic:blipFill>
+                        <pic:spPr>
+                          <a:xfrm>
+                            <a:off x="0" y="0"/>
+                            <a:ext cx="3734250" cy="1639977"/>
+                          </a:xfrm>
+                          <a:prstGeom prst="rect">
+                            <a:avLst/>
+                          </a:prstGeom>
+                        </pic:spPr>
+                      </pic:pic>
+                    </a:graphicData>
+                  </a:graphic>
+                </wp:inline>
+              </w:drawing>
+            </w:r>
+            <w:r>
+              <w:t xml:space="preserve"> </w:t>
+            </w:r>
             <w:r>
               <w:t xml:space="preserve">Ilustración </w:t>
             </w:r>
@@ -17555,6 +18201,7 @@
                 <w:rFonts w:cs="Arial"/>
                 <w:szCs w:val="24"/>
               </w:rPr>
+              <w:lastRenderedPageBreak/>
               <w:t>8.Si la factura es tipo 'C' (Crédito), el sistema muestra botón "Ver Tabla de Amortización"</w:t>
             </w:r>
             <w:r>
@@ -17562,7 +18209,21 @@
                 <w:rFonts w:cs="Arial"/>
                 <w:szCs w:val="24"/>
               </w:rPr>
-              <w:t xml:space="preserve"> (SUBFLUJO “CU-04 Ver Tabla de </w:t>
+              <w:t xml:space="preserve"> (SUBFLUJO “CU-</w:t>
+            </w:r>
+            <w:r>
+              <w:rPr>
+                <w:rFonts w:cs="Arial"/>
+                <w:szCs w:val="24"/>
+              </w:rPr>
+              <w:t>10</w:t>
+            </w:r>
+            <w:r>
+              <w:rPr>
+                <w:rFonts w:cs="Arial"/>
+                <w:szCs w:val="24"/>
+              </w:rPr>
+              <w:t xml:space="preserve"> Ver Tabla de </w:t>
             </w:r>
             <w:proofErr w:type="spellStart"/>
             <w:r>
@@ -17607,6 +18268,7 @@
                 <w:rFonts w:cs="Arial"/>
                 <w:szCs w:val="24"/>
               </w:rPr>
+              <w:lastRenderedPageBreak/>
               <w:t>VER DETALLES FACTURA (SUBFLUJO)</w:t>
             </w:r>
           </w:p>
@@ -17638,7 +18300,6 @@
               <w:t xml:space="preserve">1. El empleado hace </w:t>
             </w:r>
             <w:proofErr w:type="spellStart"/>
-            <w:proofErr w:type="gramStart"/>
             <w:r>
               <w:rPr>
                 <w:rFonts w:cs="Arial"/>
@@ -17647,7 +18308,6 @@
               <w:t>click</w:t>
             </w:r>
             <w:proofErr w:type="spellEnd"/>
-            <w:proofErr w:type="gramEnd"/>
             <w:r>
               <w:rPr>
                 <w:rFonts w:cs="Arial"/>
@@ -17682,15 +18342,7 @@
                 <w:rFonts w:cs="Arial"/>
                 <w:szCs w:val="24"/>
               </w:rPr>
-              <w:t xml:space="preserve">El </w:t>
-            </w:r>
-            <w:proofErr w:type="gramStart"/>
-            <w:r>
-              <w:rPr>
-                <w:rFonts w:cs="Arial"/>
-                <w:szCs w:val="24"/>
-              </w:rPr>
-              <w:t>sistema</w:t>
+              <w:t>El sistema</w:t>
             </w:r>
             <w:r>
               <w:rPr>
@@ -17699,7 +18351,6 @@
               </w:rPr>
               <w:t xml:space="preserve"> comercializadora</w:t>
             </w:r>
-            <w:proofErr w:type="gramEnd"/>
             <w:r>
               <w:rPr>
                 <w:rFonts w:cs="Arial"/>
@@ -17713,14 +18364,7 @@
                 <w:rFonts w:cs="Arial"/>
                 <w:szCs w:val="24"/>
               </w:rPr>
-              <w:t>num_</w:t>
-            </w:r>
-            <w:r>
-              <w:rPr>
-                <w:rFonts w:cs="Arial"/>
-                <w:szCs w:val="24"/>
-              </w:rPr>
-              <w:t>factura</w:t>
+              <w:t>num_factura</w:t>
             </w:r>
             <w:proofErr w:type="spellEnd"/>
             <w:r>
@@ -17821,6 +18465,46 @@
                 <w:szCs w:val="24"/>
               </w:rPr>
               <w:t>Presenta toda la información formateada</w:t>
+            </w:r>
+          </w:p>
+        </w:tc>
+      </w:tr>
+      <w:tr>
+        <w:trPr>
+          <w:trHeight w:val="100"/>
+        </w:trPr>
+        <w:tc>
+          <w:tcPr>
+            <w:tcW w:w="5000" w:type="pct"/>
+            <w:gridSpan w:val="7"/>
+          </w:tcPr>
+          <w:p>
+            <w:pPr>
+              <w:tabs>
+                <w:tab w:val="left" w:pos="3540"/>
+              </w:tabs>
+              <w:spacing w:line="240" w:lineRule="auto"/>
+              <w:rPr>
+                <w:rFonts w:cs="Arial"/>
+                <w:b/>
+                <w:szCs w:val="24"/>
+              </w:rPr>
+            </w:pPr>
+            <w:r>
+              <w:rPr>
+                <w:rFonts w:cs="Arial"/>
+                <w:b/>
+                <w:szCs w:val="24"/>
+              </w:rPr>
+              <w:t>Flujo Alternativo</w:t>
+            </w:r>
+            <w:r>
+              <w:rPr>
+                <w:rFonts w:cs="Arial"/>
+                <w:b/>
+                <w:szCs w:val="24"/>
+              </w:rPr>
+              <w:tab/>
             </w:r>
           </w:p>
         </w:tc>
@@ -17838,104 +18522,6 @@
           <w:p>
             <w:pPr>
               <w:spacing w:line="240" w:lineRule="auto"/>
-              <w:jc w:val="center"/>
-              <w:rPr>
-                <w:rFonts w:cs="Arial"/>
-                <w:szCs w:val="24"/>
-              </w:rPr>
-            </w:pPr>
-            <w:r>
-              <w:rPr>
-                <w:rFonts w:cs="Arial"/>
-                <w:szCs w:val="24"/>
-              </w:rPr>
-              <w:t>VER DETALLES FACTURA (SUBFLUJO)</w:t>
-            </w:r>
-          </w:p>
-        </w:tc>
-      </w:tr>
-      <w:tr>
-        <w:trPr>
-          <w:trHeight w:val="100"/>
-        </w:trPr>
-        <w:tc>
-          <w:tcPr>
-            <w:tcW w:w="5000" w:type="pct"/>
-            <w:gridSpan w:val="7"/>
-            <w:shd w:val="clear" w:color="auto" w:fill="FFFFFF"/>
-          </w:tcPr>
-          <w:p>
-            <w:pPr>
-              <w:spacing w:line="240" w:lineRule="auto"/>
-              <w:jc w:val="center"/>
-              <w:rPr>
-                <w:rFonts w:cs="Arial"/>
-                <w:szCs w:val="24"/>
-              </w:rPr>
-            </w:pPr>
-            <w:r>
-              <w:rPr>
-                <w:rFonts w:cs="Arial"/>
-                <w:szCs w:val="24"/>
-              </w:rPr>
-              <w:t>Se ejecuta el CU-10</w:t>
-            </w:r>
-          </w:p>
-        </w:tc>
-      </w:tr>
-      <w:tr>
-        <w:trPr>
-          <w:trHeight w:val="100"/>
-        </w:trPr>
-        <w:tc>
-          <w:tcPr>
-            <w:tcW w:w="5000" w:type="pct"/>
-            <w:gridSpan w:val="7"/>
-          </w:tcPr>
-          <w:p>
-            <w:pPr>
-              <w:tabs>
-                <w:tab w:val="left" w:pos="3540"/>
-              </w:tabs>
-              <w:spacing w:line="240" w:lineRule="auto"/>
-              <w:rPr>
-                <w:rFonts w:cs="Arial"/>
-                <w:b/>
-                <w:szCs w:val="24"/>
-              </w:rPr>
-            </w:pPr>
-            <w:r>
-              <w:rPr>
-                <w:rFonts w:cs="Arial"/>
-                <w:b/>
-                <w:szCs w:val="24"/>
-              </w:rPr>
-              <w:t>Flujo Alternativo</w:t>
-            </w:r>
-            <w:r>
-              <w:rPr>
-                <w:rFonts w:cs="Arial"/>
-                <w:b/>
-                <w:szCs w:val="24"/>
-              </w:rPr>
-              <w:tab/>
-            </w:r>
-          </w:p>
-        </w:tc>
-      </w:tr>
-      <w:tr>
-        <w:trPr>
-          <w:trHeight w:val="100"/>
-        </w:trPr>
-        <w:tc>
-          <w:tcPr>
-            <w:tcW w:w="5000" w:type="pct"/>
-            <w:gridSpan w:val="7"/>
-            <w:shd w:val="clear" w:color="auto" w:fill="FFFFFF"/>
-          </w:tcPr>
-          <w:p>
-            <w:pPr>
-              <w:spacing w:line="240" w:lineRule="auto"/>
               <w:rPr>
                 <w:rFonts w:cs="Arial"/>
                 <w:szCs w:val="24"/>
@@ -18022,7 +18608,6 @@
                 <w:rFonts w:cs="Arial"/>
                 <w:szCs w:val="24"/>
               </w:rPr>
-              <w:lastRenderedPageBreak/>
               <w:t>En el paso 5, si los filtros no devuelven datos</w:t>
             </w:r>
           </w:p>
@@ -18072,7 +18657,6 @@
                 <w:b/>
                 <w:szCs w:val="24"/>
               </w:rPr>
-              <w:lastRenderedPageBreak/>
               <w:t xml:space="preserve">Casos de uso incluidos: </w:t>
             </w:r>
           </w:p>
@@ -18138,14 +18722,16 @@
       <w:pPr>
         <w:pStyle w:val="Ttulo2"/>
       </w:pPr>
+      <w:bookmarkStart w:id="40" w:name="_Toc216437724"/>
       <w:r>
         <w:t>ECUD_</w:t>
       </w:r>
       <w:r>
-        <w:t>CONSULTAR_</w:t>
+        <w:t>CONSULTAR_TABLA_AMORTIZACION</w:t>
       </w:r>
+      <w:bookmarkEnd w:id="40"/>
       <w:r>
-        <w:t>TABLA_AMORTIZACION_DESDE_COMERCIALIZADORA</w:t>
+        <w:t>_DESDE_COMERCIALIZADORA</w:t>
       </w:r>
     </w:p>
     <w:p>
@@ -18189,7 +18775,10 @@
         <w:t>B</w:t>
       </w:r>
       <w:r>
-        <w:t>LA_AMORTIZACION_DESDE_COMERCIALIZADORA</w:t>
+        <w:t>LA_AMORTIZACION</w:t>
+      </w:r>
+      <w:r>
+        <w:t>_DESDE_COMERCIALIZADORA</w:t>
       </w:r>
     </w:p>
     <w:tbl>
@@ -18259,7 +18848,14 @@
                 <w:rFonts w:cs="Arial"/>
                 <w:szCs w:val="24"/>
               </w:rPr>
-              <w:t>Consultar Tabla de Amortización desde Comercializadora</w:t>
+              <w:t>Consultar Tabla de Amortización</w:t>
+            </w:r>
+            <w:r>
+              <w:rPr>
+                <w:rFonts w:cs="Arial"/>
+                <w:szCs w:val="24"/>
+              </w:rPr>
+              <w:t xml:space="preserve"> desde Comercializadora</w:t>
             </w:r>
           </w:p>
         </w:tc>
@@ -18387,6 +18983,7 @@
                 <w:b/>
                 <w:szCs w:val="24"/>
               </w:rPr>
+              <w:lastRenderedPageBreak/>
               <w:t>Meta</w:t>
             </w:r>
           </w:p>
@@ -18959,6 +19556,46 @@
               <w:pStyle w:val="Descripcin"/>
             </w:pPr>
             <w:r>
+              <w:drawing>
+                <wp:inline distT="0" distB="0" distL="0" distR="0" wp14:anchorId="1FDEB684" wp14:editId="3CB22104">
+                  <wp:extent cx="3567949" cy="1341585"/>
+                  <wp:effectExtent l="0" t="0" r="0" b="0"/>
+                  <wp:docPr id="1754391348" name="Imagen 1"/>
+                  <wp:cNvGraphicFramePr>
+                    <a:graphicFrameLocks xmlns:a="http://schemas.openxmlformats.org/drawingml/2006/main" noChangeAspect="1"/>
+                  </wp:cNvGraphicFramePr>
+                  <a:graphic xmlns:a="http://schemas.openxmlformats.org/drawingml/2006/main">
+                    <a:graphicData uri="http://schemas.openxmlformats.org/drawingml/2006/picture">
+                      <pic:pic xmlns:pic="http://schemas.openxmlformats.org/drawingml/2006/picture">
+                        <pic:nvPicPr>
+                          <pic:cNvPr id="1754391348" name=""/>
+                          <pic:cNvPicPr/>
+                        </pic:nvPicPr>
+                        <pic:blipFill>
+                          <a:blip r:embed="rId21"/>
+                          <a:stretch>
+                            <a:fillRect/>
+                          </a:stretch>
+                        </pic:blipFill>
+                        <pic:spPr>
+                          <a:xfrm>
+                            <a:off x="0" y="0"/>
+                            <a:ext cx="3571652" cy="1342977"/>
+                          </a:xfrm>
+                          <a:prstGeom prst="rect">
+                            <a:avLst/>
+                          </a:prstGeom>
+                        </pic:spPr>
+                      </pic:pic>
+                    </a:graphicData>
+                  </a:graphic>
+                </wp:inline>
+              </w:drawing>
+            </w:r>
+            <w:r>
+              <w:t xml:space="preserve"> </w:t>
+            </w:r>
+            <w:r>
               <w:t xml:space="preserve">Ilustración </w:t>
             </w:r>
             <w:r>
@@ -18992,7 +19629,7 @@
               <w:t xml:space="preserve"> </w:t>
             </w:r>
             <w:r>
-              <w:t>Consultar Tabla de Amortización desde Comercializadora</w:t>
+              <w:t>Consultar Tabla de Amortización</w:t>
             </w:r>
           </w:p>
         </w:tc>
@@ -19113,7 +19750,6 @@
                 <w:rFonts w:cs="Arial"/>
                 <w:szCs w:val="24"/>
               </w:rPr>
-              <w:lastRenderedPageBreak/>
               <w:t>1.</w:t>
             </w:r>
             <w:r>
@@ -19286,6 +19922,7 @@
                 <w:rFonts w:cs="Arial"/>
                 <w:szCs w:val="24"/>
               </w:rPr>
+              <w:lastRenderedPageBreak/>
               <w:t>•</w:t>
             </w:r>
             <w:r>
@@ -19311,6 +19948,47 @@
                 <w:szCs w:val="24"/>
               </w:rPr>
               <w:t>Totales: Total a pagar, Total intereses, Total capital</w:t>
+            </w:r>
+          </w:p>
+        </w:tc>
+      </w:tr>
+      <w:tr>
+        <w:trPr>
+          <w:trHeight w:val="100"/>
+        </w:trPr>
+        <w:tc>
+          <w:tcPr>
+            <w:tcW w:w="5000" w:type="pct"/>
+            <w:gridSpan w:val="7"/>
+          </w:tcPr>
+          <w:p>
+            <w:pPr>
+              <w:tabs>
+                <w:tab w:val="left" w:pos="3540"/>
+              </w:tabs>
+              <w:spacing w:line="240" w:lineRule="auto"/>
+              <w:rPr>
+                <w:rFonts w:cs="Arial"/>
+                <w:b/>
+                <w:szCs w:val="24"/>
+              </w:rPr>
+            </w:pPr>
+            <w:r>
+              <w:rPr>
+                <w:rFonts w:cs="Arial"/>
+                <w:b/>
+                <w:szCs w:val="24"/>
+              </w:rPr>
+              <w:lastRenderedPageBreak/>
+              <w:t>Flujo Alternativo</w:t>
+            </w:r>
+            <w:r>
+              <w:rPr>
+                <w:rFonts w:cs="Arial"/>
+                <w:b/>
+                <w:szCs w:val="24"/>
+              </w:rPr>
+              <w:tab/>
             </w:r>
           </w:p>
         </w:tc>
@@ -19328,104 +20006,6 @@
           <w:p>
             <w:pPr>
               <w:spacing w:line="240" w:lineRule="auto"/>
-              <w:jc w:val="center"/>
-              <w:rPr>
-                <w:rFonts w:cs="Arial"/>
-                <w:szCs w:val="24"/>
-              </w:rPr>
-            </w:pPr>
-            <w:r>
-              <w:rPr>
-                <w:rFonts w:cs="Arial"/>
-                <w:szCs w:val="24"/>
-              </w:rPr>
-              <w:t>VER DETALLES FACTURA (SUBFLUJO)</w:t>
-            </w:r>
-          </w:p>
-        </w:tc>
-      </w:tr>
-      <w:tr>
-        <w:trPr>
-          <w:trHeight w:val="100"/>
-        </w:trPr>
-        <w:tc>
-          <w:tcPr>
-            <w:tcW w:w="5000" w:type="pct"/>
-            <w:gridSpan w:val="7"/>
-            <w:shd w:val="clear" w:color="auto" w:fill="FFFFFF"/>
-          </w:tcPr>
-          <w:p>
-            <w:pPr>
-              <w:spacing w:line="240" w:lineRule="auto"/>
-              <w:jc w:val="center"/>
-              <w:rPr>
-                <w:rFonts w:cs="Arial"/>
-                <w:szCs w:val="24"/>
-              </w:rPr>
-            </w:pPr>
-            <w:r>
-              <w:rPr>
-                <w:rFonts w:cs="Arial"/>
-                <w:szCs w:val="24"/>
-              </w:rPr>
-              <w:t>Se ejecuta el CU-09</w:t>
-            </w:r>
-          </w:p>
-        </w:tc>
-      </w:tr>
-      <w:tr>
-        <w:trPr>
-          <w:trHeight w:val="100"/>
-        </w:trPr>
-        <w:tc>
-          <w:tcPr>
-            <w:tcW w:w="5000" w:type="pct"/>
-            <w:gridSpan w:val="7"/>
-          </w:tcPr>
-          <w:p>
-            <w:pPr>
-              <w:tabs>
-                <w:tab w:val="left" w:pos="3540"/>
-              </w:tabs>
-              <w:spacing w:line="240" w:lineRule="auto"/>
-              <w:rPr>
-                <w:rFonts w:cs="Arial"/>
-                <w:b/>
-                <w:szCs w:val="24"/>
-              </w:rPr>
-            </w:pPr>
-            <w:r>
-              <w:rPr>
-                <w:rFonts w:cs="Arial"/>
-                <w:b/>
-                <w:szCs w:val="24"/>
-              </w:rPr>
-              <w:t>Flujo Alternativo</w:t>
-            </w:r>
-            <w:r>
-              <w:rPr>
-                <w:rFonts w:cs="Arial"/>
-                <w:b/>
-                <w:szCs w:val="24"/>
-              </w:rPr>
-              <w:tab/>
-            </w:r>
-          </w:p>
-        </w:tc>
-      </w:tr>
-      <w:tr>
-        <w:trPr>
-          <w:trHeight w:val="100"/>
-        </w:trPr>
-        <w:tc>
-          <w:tcPr>
-            <w:tcW w:w="5000" w:type="pct"/>
-            <w:gridSpan w:val="7"/>
-            <w:shd w:val="clear" w:color="auto" w:fill="FFFFFF"/>
-          </w:tcPr>
-          <w:p>
-            <w:pPr>
-              <w:spacing w:line="240" w:lineRule="auto"/>
               <w:rPr>
                 <w:rFonts w:cs="Arial"/>
                 <w:szCs w:val="24"/>
@@ -19635,6 +20215,14 @@
               </w:rPr>
               <w:t xml:space="preserve">Casos de uso incluidos: </w:t>
             </w:r>
+            <w:r>
+              <w:rPr>
+                <w:rFonts w:cs="Arial"/>
+                <w:bCs/>
+                <w:szCs w:val="24"/>
+              </w:rPr>
+              <w:t>CU-04</w:t>
+            </w:r>
           </w:p>
         </w:tc>
       </w:tr>
@@ -19666,7 +20254,7 @@
               </w:rPr>
               <w:t>Casos de uso extendidos</w:t>
             </w:r>
-            <w:commentRangeStart w:id="37"/>
+            <w:commentRangeStart w:id="41"/>
             <w:r>
               <w:rPr>
                 <w:rFonts w:cs="Arial"/>
@@ -19675,14 +20263,14 @@
               </w:rPr>
               <w:t>:</w:t>
             </w:r>
-            <w:commentRangeEnd w:id="37"/>
+            <w:commentRangeEnd w:id="41"/>
             <w:r>
               <w:rPr>
                 <w:rStyle w:val="Refdecomentario"/>
                 <w:rFonts w:ascii="Calibri" w:eastAsia="Calibri" w:hAnsi="Calibri" w:cs="Calibri"/>
                 <w:lang w:val="es-ES" w:eastAsia="es-EC"/>
               </w:rPr>
-              <w:commentReference w:id="37"/>
+              <w:commentReference w:id="41"/>
             </w:r>
             <w:r>
               <w:rPr>
@@ -19707,8 +20295,8 @@
       </w:pPr>
     </w:p>
     <w:sectPr>
-      <w:headerReference w:type="default" r:id="rId13"/>
-      <w:footerReference w:type="default" r:id="rId14"/>
+      <w:headerReference w:type="default" r:id="rId22"/>
+      <w:footerReference w:type="default" r:id="rId23"/>
       <w:pgSz w:w="11906" w:h="16838"/>
       <w:pgMar w:top="1633" w:right="1418" w:bottom="1418" w:left="1701" w:header="851" w:footer="914" w:gutter="0"/>
       <w:pgBorders w:offsetFrom="page">
@@ -20364,7 +20952,7 @@
       </w:r>
     </w:p>
   </w:comment>
-  <w:comment w:id="35" w:author="LEONARDO JAVIER YARANGA SUQUILLO" w:date="2025-12-06T13:59:00Z" w:initials="LJYS">
+  <w:comment w:id="36" w:author="LEONARDO JAVIER YARANGA SUQUILLO" w:date="2025-12-06T13:59:00Z" w:initials="LJYS">
     <w:p>
       <w:pPr>
         <w:pStyle w:val="Textocomentario"/>
@@ -20516,7 +21104,7 @@
       </w:r>
     </w:p>
   </w:comment>
-  <w:comment w:id="36" w:author="LEONARDO JAVIER YARANGA SUQUILLO" w:date="2025-12-06T13:59:00Z" w:initials="LJYS">
+  <w:comment w:id="38" w:author="LEONARDO JAVIER YARANGA SUQUILLO" w:date="2025-12-06T13:59:00Z" w:initials="LJYS">
     <w:p>
       <w:pPr>
         <w:pStyle w:val="Textocomentario"/>
@@ -20716,7 +21304,7 @@
       </w:r>
     </w:p>
   </w:comment>
-  <w:comment w:id="37" w:author="LEONARDO JAVIER YARANGA SUQUILLO" w:date="2025-12-06T16:52:00Z" w:initials="LJYS">
+  <w:comment w:id="41" w:author="LEONARDO JAVIER YARANGA SUQUILLO" w:date="2025-12-06T16:52:00Z" w:initials="LJYS">
     <w:p>
       <w:pPr>
         <w:pStyle w:val="Textocomentario"/>
@@ -33423,7 +34011,7 @@
   <w:style w:type="paragraph" w:default="1" w:styleId="Normal">
     <w:name w:val="Normal"/>
     <w:qFormat/>
-    <w:rsid w:val="002D0837"/>
+    <w:rsid w:val="00CE389A"/>
     <w:pPr>
       <w:spacing w:line="360" w:lineRule="auto"/>
       <w:jc w:val="both"/>
@@ -33667,6 +34255,7 @@
   <w:style w:type="character" w:default="1" w:styleId="Fuentedeprrafopredeter">
     <w:name w:val="Default Paragraph Font"/>
     <w:uiPriority w:val="1"/>
+    <w:semiHidden/>
     <w:unhideWhenUsed/>
   </w:style>
   <w:style w:type="table" w:default="1" w:styleId="Tablanormal">
@@ -33862,7 +34451,7 @@
     <w:uiPriority w:val="35"/>
     <w:unhideWhenUsed/>
     <w:qFormat/>
-    <w:rsid w:val="00811853"/>
+    <w:rsid w:val="00F8232B"/>
     <w:pPr>
       <w:spacing w:after="200" w:line="240" w:lineRule="auto"/>
       <w:jc w:val="left"/>
@@ -34593,7 +35182,7 @@
     <w:basedOn w:val="Fuentedeprrafopredeter"/>
     <w:link w:val="Descripcin"/>
     <w:uiPriority w:val="35"/>
-    <w:rsid w:val="00811853"/>
+    <w:rsid w:val="00F8232B"/>
     <w:rPr>
       <w:rFonts w:ascii="Arial" w:hAnsi="Arial"/>
       <w:i/>

</xml_diff>